<commit_message>
add contingency table to notecards, move to native pipe
</commit_message>
<xml_diff>
--- a/R Resources/weeks7_8_9_notecards.docx
+++ b/R Resources/weeks7_8_9_notecards.docx
@@ -464,6 +464,7 @@
               <w:t xml:space="preserve">       mapping = </w:t>
             </w:r>
             <w:proofErr w:type="spellStart"/>
+            <w:proofErr w:type="gramStart"/>
             <w:r>
               <w:rPr>
                 <w:rFonts w:ascii="Courier New" w:hAnsi="Courier New" w:cs="Courier New"/>
@@ -479,7 +480,16 @@
                 <w:sz w:val="24"/>
                 <w:szCs w:val="24"/>
               </w:rPr>
-              <w:t xml:space="preserve">(x = </w:t>
+              <w:t>(</w:t>
+            </w:r>
+            <w:proofErr w:type="gramEnd"/>
+            <w:r>
+              <w:rPr>
+                <w:rFonts w:ascii="Courier New" w:hAnsi="Courier New" w:cs="Courier New"/>
+                <w:sz w:val="24"/>
+                <w:szCs w:val="24"/>
+              </w:rPr>
+              <w:t xml:space="preserve">x = </w:t>
             </w:r>
             <w:r>
               <w:rPr>
@@ -489,6 +499,55 @@
                 <w:szCs w:val="24"/>
               </w:rPr>
               <w:t>&lt;NAME OF VARIABLE&gt;</w:t>
+            </w:r>
+            <w:r>
+              <w:rPr>
+                <w:rFonts w:ascii="Courier New" w:hAnsi="Courier New" w:cs="Courier New"/>
+                <w:b/>
+                <w:bCs/>
+                <w:color w:val="000000" w:themeColor="text1"/>
+                <w:sz w:val="24"/>
+                <w:szCs w:val="24"/>
+              </w:rPr>
+              <w:t>,</w:t>
+            </w:r>
+            <w:r>
+              <w:rPr>
+                <w:rFonts w:ascii="Courier New" w:hAnsi="Courier New" w:cs="Courier New"/>
+                <w:b/>
+                <w:bCs/>
+                <w:color w:val="FF0000"/>
+                <w:sz w:val="24"/>
+                <w:szCs w:val="24"/>
+              </w:rPr>
+              <w:t xml:space="preserve"> </w:t>
+            </w:r>
+            <w:r>
+              <w:rPr>
+                <w:rFonts w:ascii="Courier New" w:hAnsi="Courier New" w:cs="Courier New"/>
+                <w:color w:val="000000" w:themeColor="text1"/>
+                <w:sz w:val="24"/>
+                <w:szCs w:val="24"/>
+              </w:rPr>
+              <w:t>y</w:t>
+            </w:r>
+            <w:r>
+              <w:rPr>
+                <w:rFonts w:ascii="Courier New" w:hAnsi="Courier New" w:cs="Courier New"/>
+                <w:color w:val="000000" w:themeColor="text1"/>
+                <w:sz w:val="24"/>
+                <w:szCs w:val="24"/>
+              </w:rPr>
+              <w:t xml:space="preserve"> = ..prop..</w:t>
+            </w:r>
+            <w:r>
+              <w:rPr>
+                <w:rFonts w:ascii="Courier New" w:hAnsi="Courier New" w:cs="Courier New"/>
+                <w:color w:val="000000" w:themeColor="text1"/>
+                <w:sz w:val="24"/>
+                <w:szCs w:val="24"/>
+              </w:rPr>
+              <w:t>, group = 1</w:t>
             </w:r>
             <w:r>
               <w:rPr>
@@ -1049,7 +1108,16 @@
               <w:t>position</w:t>
             </w:r>
             <w:r>
-              <w:t xml:space="preserve"> to “dodge”. If you want a filled bar plot, you need change </w:t>
+              <w:t xml:space="preserve"> to </w:t>
+            </w:r>
+            <w:r>
+              <w:rPr>
+                <w:color w:val="00B050"/>
+              </w:rPr>
+              <w:t>“dodge”</w:t>
+            </w:r>
+            <w:r>
+              <w:t xml:space="preserve">. If you want a filled bar plot, you need change </w:t>
             </w:r>
             <w:r>
               <w:rPr>
@@ -1158,7 +1226,16 @@
                 <w:sz w:val="24"/>
                 <w:szCs w:val="24"/>
               </w:rPr>
-              <w:t>%&gt;%</w:t>
+              <w:t>|&gt;</w:t>
+            </w:r>
+            <w:r>
+              <w:rPr>
+                <w:rFonts w:ascii="Courier New" w:hAnsi="Courier New" w:cs="Courier New"/>
+                <w:color w:val="FF0000"/>
+                <w:sz w:val="24"/>
+                <w:szCs w:val="24"/>
+              </w:rPr>
+              <w:t xml:space="preserve"> </w:t>
             </w:r>
           </w:p>
           <w:p>
@@ -1179,26 +1256,17 @@
               </w:rPr>
               <w:t xml:space="preserve">   </w:t>
             </w:r>
-            <w:proofErr w:type="spellStart"/>
-            <w:r>
-              <w:rPr>
-                <w:rFonts w:ascii="Courier New" w:hAnsi="Courier New" w:cs="Courier New"/>
-                <w:color w:val="000000" w:themeColor="text1"/>
-                <w:sz w:val="24"/>
-                <w:szCs w:val="24"/>
-              </w:rPr>
-              <w:t>group_by</w:t>
-            </w:r>
-            <w:proofErr w:type="spellEnd"/>
-            <w:r>
-              <w:rPr>
-                <w:rFonts w:ascii="Courier New" w:hAnsi="Courier New" w:cs="Courier New"/>
-                <w:color w:val="000000" w:themeColor="text1"/>
-                <w:sz w:val="24"/>
-                <w:szCs w:val="24"/>
-              </w:rPr>
-              <w:t>(</w:t>
-            </w:r>
+            <w:proofErr w:type="gramStart"/>
+            <w:r>
+              <w:rPr>
+                <w:rFonts w:ascii="Courier New" w:hAnsi="Courier New" w:cs="Courier New"/>
+                <w:color w:val="000000" w:themeColor="text1"/>
+                <w:sz w:val="24"/>
+                <w:szCs w:val="24"/>
+              </w:rPr>
+              <w:t>count(</w:t>
+            </w:r>
+            <w:proofErr w:type="gramEnd"/>
             <w:r>
               <w:rPr>
                 <w:rFonts w:ascii="Courier New" w:hAnsi="Courier New" w:cs="Courier New"/>
@@ -1215,36 +1283,26 @@
                 <w:sz w:val="24"/>
                 <w:szCs w:val="24"/>
               </w:rPr>
-              <w:t>) %&gt;%</w:t>
-            </w:r>
-          </w:p>
-          <w:p>
-            <w:pPr>
-              <w:rPr>
-                <w:rFonts w:ascii="Courier New" w:hAnsi="Courier New" w:cs="Courier New"/>
-                <w:sz w:val="24"/>
-                <w:szCs w:val="24"/>
-              </w:rPr>
-            </w:pPr>
-            <w:r>
-              <w:rPr>
-                <w:rFonts w:ascii="Courier New" w:hAnsi="Courier New" w:cs="Courier New"/>
-                <w:sz w:val="24"/>
-                <w:szCs w:val="24"/>
-              </w:rPr>
-              <w:t xml:space="preserve">   summarize( n = n() )</w:t>
-            </w:r>
-          </w:p>
-          <w:p>
-            <w:pPr>
-              <w:jc w:val="center"/>
-              <w:rPr>
-                <w:b/>
-                <w:bCs/>
-                <w:sz w:val="28"/>
-                <w:szCs w:val="28"/>
-              </w:rPr>
-            </w:pPr>
+              <w:t>)</w:t>
+            </w:r>
+          </w:p>
+          <w:p>
+            <w:pPr>
+              <w:rPr>
+                <w:b/>
+                <w:bCs/>
+                <w:sz w:val="28"/>
+                <w:szCs w:val="28"/>
+              </w:rPr>
+            </w:pPr>
+            <w:r>
+              <w:rPr>
+                <w:rFonts w:ascii="Courier New" w:hAnsi="Courier New" w:cs="Courier New"/>
+                <w:sz w:val="24"/>
+                <w:szCs w:val="24"/>
+              </w:rPr>
+              <w:t xml:space="preserve"> </w:t>
+            </w:r>
           </w:p>
         </w:tc>
       </w:tr>
@@ -1326,7 +1384,16 @@
                 <w:sz w:val="24"/>
                 <w:szCs w:val="24"/>
               </w:rPr>
-              <w:t>%&gt;%</w:t>
+              <w:t>|&gt;</w:t>
+            </w:r>
+            <w:r>
+              <w:rPr>
+                <w:rFonts w:ascii="Courier New" w:hAnsi="Courier New" w:cs="Courier New"/>
+                <w:color w:val="FF0000"/>
+                <w:sz w:val="24"/>
+                <w:szCs w:val="24"/>
+              </w:rPr>
+              <w:t xml:space="preserve"> </w:t>
             </w:r>
           </w:p>
           <w:p>
@@ -1347,17 +1414,16 @@
               </w:rPr>
               <w:t xml:space="preserve">   </w:t>
             </w:r>
-            <w:proofErr w:type="spellStart"/>
-            <w:r>
-              <w:rPr>
-                <w:rFonts w:ascii="Courier New" w:hAnsi="Courier New" w:cs="Courier New"/>
-                <w:color w:val="000000" w:themeColor="text1"/>
-                <w:sz w:val="24"/>
-                <w:szCs w:val="24"/>
-              </w:rPr>
-              <w:t>group_by</w:t>
-            </w:r>
-            <w:proofErr w:type="spellEnd"/>
+            <w:proofErr w:type="gramStart"/>
+            <w:r>
+              <w:rPr>
+                <w:rFonts w:ascii="Courier New" w:hAnsi="Courier New" w:cs="Courier New"/>
+                <w:color w:val="000000" w:themeColor="text1"/>
+                <w:sz w:val="24"/>
+                <w:szCs w:val="24"/>
+              </w:rPr>
+              <w:t>count</w:t>
+            </w:r>
             <w:r>
               <w:rPr>
                 <w:rFonts w:ascii="Courier New" w:hAnsi="Courier New" w:cs="Courier New"/>
@@ -1367,6 +1433,7 @@
               </w:rPr>
               <w:t>(</w:t>
             </w:r>
+            <w:proofErr w:type="gramEnd"/>
             <w:r>
               <w:rPr>
                 <w:rFonts w:ascii="Courier New" w:hAnsi="Courier New" w:cs="Courier New"/>
@@ -1446,36 +1513,26 @@
                 <w:sz w:val="24"/>
                 <w:szCs w:val="24"/>
               </w:rPr>
-              <w:t>) %&gt;%</w:t>
-            </w:r>
-          </w:p>
-          <w:p>
-            <w:pPr>
-              <w:rPr>
-                <w:rFonts w:ascii="Courier New" w:hAnsi="Courier New" w:cs="Courier New"/>
-                <w:sz w:val="24"/>
-                <w:szCs w:val="24"/>
-              </w:rPr>
-            </w:pPr>
-            <w:r>
-              <w:rPr>
-                <w:rFonts w:ascii="Courier New" w:hAnsi="Courier New" w:cs="Courier New"/>
-                <w:sz w:val="24"/>
-                <w:szCs w:val="24"/>
-              </w:rPr>
-              <w:t xml:space="preserve">   summarize( n = n() )</w:t>
-            </w:r>
-          </w:p>
-          <w:p>
-            <w:pPr>
-              <w:jc w:val="center"/>
-              <w:rPr>
-                <w:b/>
-                <w:bCs/>
-                <w:sz w:val="28"/>
-                <w:szCs w:val="28"/>
-              </w:rPr>
-            </w:pPr>
+              <w:t>)</w:t>
+            </w:r>
+          </w:p>
+          <w:p>
+            <w:pPr>
+              <w:rPr>
+                <w:b/>
+                <w:bCs/>
+                <w:sz w:val="28"/>
+                <w:szCs w:val="28"/>
+              </w:rPr>
+            </w:pPr>
+            <w:r>
+              <w:rPr>
+                <w:rFonts w:ascii="Courier New" w:hAnsi="Courier New" w:cs="Courier New"/>
+                <w:sz w:val="24"/>
+                <w:szCs w:val="24"/>
+              </w:rPr>
+              <w:t xml:space="preserve">   </w:t>
+            </w:r>
           </w:p>
         </w:tc>
       </w:tr>
@@ -1501,7 +1558,25 @@
                 <w:sz w:val="28"/>
                 <w:szCs w:val="28"/>
               </w:rPr>
-              <w:t>Performing a Chi-Squared Goodness-of-Fit Test (One Variable)</w:t>
+              <w:t xml:space="preserve">Creating a </w:t>
+            </w:r>
+            <w:r>
+              <w:rPr>
+                <w:b/>
+                <w:bCs/>
+                <w:sz w:val="28"/>
+                <w:szCs w:val="28"/>
+              </w:rPr>
+              <w:t>Contingency</w:t>
+            </w:r>
+            <w:r>
+              <w:rPr>
+                <w:b/>
+                <w:bCs/>
+                <w:sz w:val="28"/>
+                <w:szCs w:val="28"/>
+              </w:rPr>
+              <w:t xml:space="preserve"> Table of Observations from Two Variables</w:t>
             </w:r>
           </w:p>
           <w:p>
@@ -1519,48 +1594,268 @@
             <w:pPr>
               <w:rPr>
                 <w:rFonts w:ascii="Courier New" w:hAnsi="Courier New" w:cs="Courier New"/>
-                <w:sz w:val="24"/>
-                <w:szCs w:val="24"/>
-              </w:rPr>
-            </w:pPr>
+                <w:color w:val="000000" w:themeColor="text1"/>
+                <w:sz w:val="24"/>
+                <w:szCs w:val="24"/>
+              </w:rPr>
+            </w:pPr>
+            <w:r>
+              <w:rPr>
+                <w:rFonts w:ascii="Courier New" w:hAnsi="Courier New" w:cs="Courier New"/>
+                <w:color w:val="FF0000"/>
+                <w:sz w:val="24"/>
+                <w:szCs w:val="24"/>
+              </w:rPr>
+              <w:t xml:space="preserve">&lt;NAME OF DATASET&gt; </w:t>
+            </w:r>
+            <w:r>
+              <w:rPr>
+                <w:rFonts w:ascii="Courier New" w:hAnsi="Courier New" w:cs="Courier New"/>
+                <w:color w:val="000000" w:themeColor="text1"/>
+                <w:sz w:val="24"/>
+                <w:szCs w:val="24"/>
+              </w:rPr>
+              <w:t>|&gt;</w:t>
+            </w:r>
+            <w:r>
+              <w:rPr>
+                <w:rFonts w:ascii="Courier New" w:hAnsi="Courier New" w:cs="Courier New"/>
+                <w:color w:val="FF0000"/>
+                <w:sz w:val="24"/>
+                <w:szCs w:val="24"/>
+              </w:rPr>
+              <w:t xml:space="preserve"> </w:t>
+            </w:r>
+          </w:p>
+          <w:p>
+            <w:pPr>
+              <w:rPr>
+                <w:rFonts w:ascii="Courier New" w:hAnsi="Courier New" w:cs="Courier New"/>
+                <w:color w:val="000000" w:themeColor="text1"/>
+                <w:sz w:val="24"/>
+                <w:szCs w:val="24"/>
+              </w:rPr>
+            </w:pPr>
+            <w:r>
+              <w:rPr>
+                <w:rFonts w:ascii="Courier New" w:hAnsi="Courier New" w:cs="Courier New"/>
+                <w:color w:val="000000" w:themeColor="text1"/>
+                <w:sz w:val="24"/>
+                <w:szCs w:val="24"/>
+              </w:rPr>
+              <w:t xml:space="preserve">   </w:t>
+            </w:r>
+            <w:proofErr w:type="gramStart"/>
+            <w:r>
+              <w:rPr>
+                <w:rFonts w:ascii="Courier New" w:hAnsi="Courier New" w:cs="Courier New"/>
+                <w:color w:val="000000" w:themeColor="text1"/>
+                <w:sz w:val="24"/>
+                <w:szCs w:val="24"/>
+              </w:rPr>
+              <w:t>count</w:t>
+            </w:r>
+            <w:r>
+              <w:rPr>
+                <w:rFonts w:ascii="Courier New" w:hAnsi="Courier New" w:cs="Courier New"/>
+                <w:color w:val="000000" w:themeColor="text1"/>
+                <w:sz w:val="24"/>
+                <w:szCs w:val="24"/>
+              </w:rPr>
+              <w:t>(</w:t>
+            </w:r>
+            <w:proofErr w:type="gramEnd"/>
+            <w:r>
+              <w:rPr>
+                <w:rFonts w:ascii="Courier New" w:hAnsi="Courier New" w:cs="Courier New"/>
+                <w:color w:val="FF0000"/>
+                <w:sz w:val="24"/>
+                <w:szCs w:val="24"/>
+              </w:rPr>
+              <w:t>&lt;NAME OF VARIABLE</w:t>
+            </w:r>
+            <w:r>
+              <w:rPr>
+                <w:rFonts w:ascii="Courier New" w:hAnsi="Courier New" w:cs="Courier New"/>
+                <w:color w:val="FF0000"/>
+                <w:sz w:val="24"/>
+                <w:szCs w:val="24"/>
+              </w:rPr>
+              <w:t xml:space="preserve"> 1</w:t>
+            </w:r>
+            <w:r>
+              <w:rPr>
+                <w:rFonts w:ascii="Courier New" w:hAnsi="Courier New" w:cs="Courier New"/>
+                <w:color w:val="FF0000"/>
+                <w:sz w:val="24"/>
+                <w:szCs w:val="24"/>
+              </w:rPr>
+              <w:t>&gt;</w:t>
+            </w:r>
+            <w:r>
+              <w:rPr>
+                <w:rFonts w:ascii="Courier New" w:hAnsi="Courier New" w:cs="Courier New"/>
+                <w:color w:val="000000" w:themeColor="text1"/>
+                <w:sz w:val="24"/>
+                <w:szCs w:val="24"/>
+              </w:rPr>
+              <w:t>,</w:t>
+            </w:r>
+            <w:r>
+              <w:rPr>
+                <w:rFonts w:ascii="Courier New" w:hAnsi="Courier New" w:cs="Courier New"/>
+                <w:color w:val="FF0000"/>
+                <w:sz w:val="24"/>
+                <w:szCs w:val="24"/>
+              </w:rPr>
+              <w:t xml:space="preserve"> </w:t>
+            </w:r>
+            <w:r>
+              <w:rPr>
+                <w:rFonts w:ascii="Courier New" w:hAnsi="Courier New" w:cs="Courier New"/>
+                <w:color w:val="FF0000"/>
+                <w:sz w:val="24"/>
+                <w:szCs w:val="24"/>
+              </w:rPr>
+              <w:t>&lt;NAME OF VARIABLE</w:t>
+            </w:r>
+            <w:r>
+              <w:rPr>
+                <w:rFonts w:ascii="Courier New" w:hAnsi="Courier New" w:cs="Courier New"/>
+                <w:color w:val="FF0000"/>
+                <w:sz w:val="24"/>
+                <w:szCs w:val="24"/>
+              </w:rPr>
+              <w:t xml:space="preserve"> 2</w:t>
+            </w:r>
+            <w:r>
+              <w:rPr>
+                <w:rFonts w:ascii="Courier New" w:hAnsi="Courier New" w:cs="Courier New"/>
+                <w:color w:val="FF0000"/>
+                <w:sz w:val="24"/>
+                <w:szCs w:val="24"/>
+              </w:rPr>
+              <w:t>&gt;</w:t>
+            </w:r>
+            <w:r>
+              <w:rPr>
+                <w:rFonts w:ascii="Courier New" w:hAnsi="Courier New" w:cs="Courier New"/>
+                <w:color w:val="000000" w:themeColor="text1"/>
+                <w:sz w:val="24"/>
+                <w:szCs w:val="24"/>
+              </w:rPr>
+              <w:t>)</w:t>
+            </w:r>
+            <w:r>
+              <w:rPr>
+                <w:rFonts w:ascii="Courier New" w:hAnsi="Courier New" w:cs="Courier New"/>
+                <w:color w:val="000000" w:themeColor="text1"/>
+                <w:sz w:val="24"/>
+                <w:szCs w:val="24"/>
+              </w:rPr>
+              <w:t xml:space="preserve">|&gt; </w:t>
+            </w:r>
+          </w:p>
+          <w:p>
+            <w:pPr>
+              <w:rPr>
+                <w:rFonts w:ascii="Courier New" w:hAnsi="Courier New" w:cs="Courier New"/>
+                <w:color w:val="FF0000"/>
+                <w:sz w:val="24"/>
+                <w:szCs w:val="24"/>
+              </w:rPr>
+            </w:pPr>
+            <w:r>
+              <w:rPr>
+                <w:rFonts w:ascii="Courier New" w:hAnsi="Courier New" w:cs="Courier New"/>
+                <w:color w:val="000000" w:themeColor="text1"/>
+                <w:sz w:val="24"/>
+                <w:szCs w:val="24"/>
+              </w:rPr>
+              <w:t xml:space="preserve">   </w:t>
+            </w:r>
             <w:proofErr w:type="spellStart"/>
             <w:r>
               <w:rPr>
                 <w:rFonts w:ascii="Courier New" w:hAnsi="Courier New" w:cs="Courier New"/>
-                <w:sz w:val="24"/>
-                <w:szCs w:val="24"/>
-              </w:rPr>
-              <w:t>chisq</w:t>
-            </w:r>
-            <w:r>
-              <w:rPr>
-                <w:rFonts w:ascii="Courier New" w:hAnsi="Courier New" w:cs="Courier New"/>
-                <w:sz w:val="24"/>
-                <w:szCs w:val="24"/>
-              </w:rPr>
-              <w:t>_test</w:t>
+                <w:color w:val="000000" w:themeColor="text1"/>
+                <w:sz w:val="24"/>
+                <w:szCs w:val="24"/>
+              </w:rPr>
+              <w:t>pivot_</w:t>
+            </w:r>
+            <w:proofErr w:type="gramStart"/>
+            <w:r>
+              <w:rPr>
+                <w:rFonts w:ascii="Courier New" w:hAnsi="Courier New" w:cs="Courier New"/>
+                <w:color w:val="000000" w:themeColor="text1"/>
+                <w:sz w:val="24"/>
+                <w:szCs w:val="24"/>
+              </w:rPr>
+              <w:t>wider</w:t>
             </w:r>
             <w:proofErr w:type="spellEnd"/>
             <w:r>
               <w:rPr>
                 <w:rFonts w:ascii="Courier New" w:hAnsi="Courier New" w:cs="Courier New"/>
-                <w:sz w:val="24"/>
-                <w:szCs w:val="24"/>
-              </w:rPr>
-              <w:t xml:space="preserve">(x = </w:t>
-            </w:r>
-            <w:r>
-              <w:rPr>
-                <w:rFonts w:ascii="Courier New" w:hAnsi="Courier New" w:cs="Courier New"/>
-                <w:color w:val="FF0000"/>
-                <w:sz w:val="24"/>
-                <w:szCs w:val="24"/>
-              </w:rPr>
-              <w:t>&lt;NAME OF DATASET&gt;</w:t>
-            </w:r>
-            <w:r>
-              <w:rPr>
-                <w:rFonts w:ascii="Courier New" w:hAnsi="Courier New" w:cs="Courier New"/>
+                <w:color w:val="000000" w:themeColor="text1"/>
+                <w:sz w:val="24"/>
+                <w:szCs w:val="24"/>
+              </w:rPr>
+              <w:t>(</w:t>
+            </w:r>
+            <w:proofErr w:type="spellStart"/>
+            <w:proofErr w:type="gramEnd"/>
+            <w:r>
+              <w:rPr>
+                <w:rFonts w:ascii="Courier New" w:hAnsi="Courier New" w:cs="Courier New"/>
+                <w:color w:val="000000" w:themeColor="text1"/>
+                <w:sz w:val="24"/>
+                <w:szCs w:val="24"/>
+              </w:rPr>
+              <w:t>names_from</w:t>
+            </w:r>
+            <w:proofErr w:type="spellEnd"/>
+            <w:r>
+              <w:rPr>
+                <w:rFonts w:ascii="Courier New" w:hAnsi="Courier New" w:cs="Courier New"/>
+                <w:color w:val="000000" w:themeColor="text1"/>
+                <w:sz w:val="24"/>
+                <w:szCs w:val="24"/>
+              </w:rPr>
+              <w:t xml:space="preserve"> = </w:t>
+            </w:r>
+            <w:r>
+              <w:rPr>
+                <w:rFonts w:ascii="Courier New" w:hAnsi="Courier New" w:cs="Courier New"/>
+                <w:color w:val="FF0000"/>
+                <w:sz w:val="24"/>
+                <w:szCs w:val="24"/>
+              </w:rPr>
+              <w:t>&lt;NAME OF VARIABLE</w:t>
+            </w:r>
+            <w:r>
+              <w:rPr>
+                <w:rFonts w:ascii="Courier New" w:hAnsi="Courier New" w:cs="Courier New"/>
+                <w:color w:val="FF0000"/>
+                <w:sz w:val="24"/>
+                <w:szCs w:val="24"/>
+              </w:rPr>
+              <w:t xml:space="preserve"> FOR COLUMNS</w:t>
+            </w:r>
+            <w:r>
+              <w:rPr>
+                <w:rFonts w:ascii="Courier New" w:hAnsi="Courier New" w:cs="Courier New"/>
+                <w:color w:val="FF0000"/>
+                <w:sz w:val="24"/>
+                <w:szCs w:val="24"/>
+              </w:rPr>
+              <w:t>&gt;</w:t>
+            </w:r>
+            <w:r>
+              <w:rPr>
+                <w:rFonts w:ascii="Courier New" w:hAnsi="Courier New" w:cs="Courier New"/>
+                <w:color w:val="FF0000"/>
                 <w:sz w:val="24"/>
                 <w:szCs w:val="24"/>
               </w:rPr>
@@ -1571,45 +1866,148 @@
             <w:pPr>
               <w:rPr>
                 <w:rFonts w:ascii="Courier New" w:hAnsi="Courier New" w:cs="Courier New"/>
-                <w:sz w:val="24"/>
-                <w:szCs w:val="24"/>
-              </w:rPr>
-            </w:pPr>
-            <w:r>
-              <w:rPr>
-                <w:rFonts w:ascii="Courier New" w:hAnsi="Courier New" w:cs="Courier New"/>
-                <w:sz w:val="24"/>
-                <w:szCs w:val="24"/>
-              </w:rPr>
-              <w:t xml:space="preserve">       response = </w:t>
-            </w:r>
-            <w:r>
-              <w:rPr>
-                <w:rFonts w:ascii="Courier New" w:hAnsi="Courier New" w:cs="Courier New"/>
-                <w:color w:val="FF0000"/>
-                <w:sz w:val="24"/>
-                <w:szCs w:val="24"/>
-              </w:rPr>
-              <w:t>&lt;NAME OF VARIABLE&gt;</w:t>
-            </w:r>
-            <w:r>
-              <w:rPr>
-                <w:rFonts w:ascii="Courier New" w:hAnsi="Courier New" w:cs="Courier New"/>
-                <w:sz w:val="24"/>
-                <w:szCs w:val="24"/>
-              </w:rPr>
-              <w:t>)</w:t>
-            </w:r>
-          </w:p>
-          <w:p>
-            <w:pPr>
-              <w:rPr>
-                <w:b/>
-                <w:bCs/>
-                <w:sz w:val="28"/>
-                <w:szCs w:val="28"/>
-              </w:rPr>
-            </w:pPr>
+                <w:color w:val="000000" w:themeColor="text1"/>
+                <w:sz w:val="24"/>
+                <w:szCs w:val="24"/>
+              </w:rPr>
+            </w:pPr>
+            <w:r>
+              <w:rPr>
+                <w:rFonts w:ascii="Courier New" w:hAnsi="Courier New" w:cs="Courier New"/>
+                <w:color w:val="000000" w:themeColor="text1"/>
+                <w:sz w:val="24"/>
+                <w:szCs w:val="24"/>
+              </w:rPr>
+              <w:t xml:space="preserve">               </w:t>
+            </w:r>
+            <w:proofErr w:type="spellStart"/>
+            <w:r>
+              <w:rPr>
+                <w:rFonts w:ascii="Courier New" w:hAnsi="Courier New" w:cs="Courier New"/>
+                <w:color w:val="000000" w:themeColor="text1"/>
+                <w:sz w:val="24"/>
+                <w:szCs w:val="24"/>
+              </w:rPr>
+              <w:t>values_from</w:t>
+            </w:r>
+            <w:proofErr w:type="spellEnd"/>
+            <w:r>
+              <w:rPr>
+                <w:rFonts w:ascii="Courier New" w:hAnsi="Courier New" w:cs="Courier New"/>
+                <w:color w:val="000000" w:themeColor="text1"/>
+                <w:sz w:val="24"/>
+                <w:szCs w:val="24"/>
+              </w:rPr>
+              <w:t xml:space="preserve"> = n) |&gt; </w:t>
+            </w:r>
+          </w:p>
+          <w:p>
+            <w:pPr>
+              <w:rPr>
+                <w:rFonts w:ascii="Courier New" w:hAnsi="Courier New" w:cs="Courier New"/>
+                <w:color w:val="000000" w:themeColor="text1"/>
+                <w:sz w:val="24"/>
+                <w:szCs w:val="24"/>
+              </w:rPr>
+            </w:pPr>
+            <w:r>
+              <w:rPr>
+                <w:rFonts w:ascii="Courier New" w:hAnsi="Courier New" w:cs="Courier New"/>
+                <w:color w:val="000000" w:themeColor="text1"/>
+                <w:sz w:val="24"/>
+                <w:szCs w:val="24"/>
+              </w:rPr>
+              <w:t xml:space="preserve">   </w:t>
+            </w:r>
+            <w:proofErr w:type="spellStart"/>
+            <w:r>
+              <w:rPr>
+                <w:rFonts w:ascii="Courier New" w:hAnsi="Courier New" w:cs="Courier New"/>
+                <w:color w:val="000000" w:themeColor="text1"/>
+                <w:sz w:val="24"/>
+                <w:szCs w:val="24"/>
+              </w:rPr>
+              <w:t>adorn_</w:t>
+            </w:r>
+            <w:proofErr w:type="gramStart"/>
+            <w:r>
+              <w:rPr>
+                <w:rFonts w:ascii="Courier New" w:hAnsi="Courier New" w:cs="Courier New"/>
+                <w:color w:val="000000" w:themeColor="text1"/>
+                <w:sz w:val="24"/>
+                <w:szCs w:val="24"/>
+              </w:rPr>
+              <w:t>totals</w:t>
+            </w:r>
+            <w:proofErr w:type="spellEnd"/>
+            <w:r>
+              <w:rPr>
+                <w:rFonts w:ascii="Courier New" w:hAnsi="Courier New" w:cs="Courier New"/>
+                <w:color w:val="000000" w:themeColor="text1"/>
+                <w:sz w:val="24"/>
+                <w:szCs w:val="24"/>
+              </w:rPr>
+              <w:t>(</w:t>
+            </w:r>
+            <w:proofErr w:type="gramEnd"/>
+            <w:r>
+              <w:rPr>
+                <w:rFonts w:ascii="Courier New" w:hAnsi="Courier New" w:cs="Courier New"/>
+                <w:color w:val="000000" w:themeColor="text1"/>
+                <w:sz w:val="24"/>
+                <w:szCs w:val="24"/>
+              </w:rPr>
+              <w:t>where = c(“row”, “col”))</w:t>
+            </w:r>
+          </w:p>
+          <w:p>
+            <w:pPr>
+              <w:rPr>
+                <w:rFonts w:ascii="Courier New" w:hAnsi="Courier New" w:cs="Courier New"/>
+                <w:color w:val="000000" w:themeColor="text1"/>
+                <w:sz w:val="24"/>
+                <w:szCs w:val="24"/>
+              </w:rPr>
+            </w:pPr>
+          </w:p>
+          <w:p>
+            <w:pPr>
+              <w:rPr>
+                <w:sz w:val="28"/>
+                <w:szCs w:val="28"/>
+              </w:rPr>
+            </w:pPr>
+            <w:r>
+              <w:rPr>
+                <w:b/>
+                <w:bCs/>
+                <w:i/>
+                <w:iCs/>
+              </w:rPr>
+              <w:t>Note:</w:t>
+            </w:r>
+            <w:r>
+              <w:t xml:space="preserve"> You</w:t>
+            </w:r>
+            <w:r>
+              <w:t xml:space="preserve">r explanatory variable should be in the rows and your response variable should be in the columns. So, the variable you insert into </w:t>
+            </w:r>
+            <w:proofErr w:type="spellStart"/>
+            <w:r>
+              <w:rPr>
+                <w:rFonts w:ascii="Courier New" w:hAnsi="Courier New" w:cs="Courier New"/>
+                <w:sz w:val="20"/>
+                <w:szCs w:val="20"/>
+              </w:rPr>
+              <w:t>names_from</w:t>
+            </w:r>
+            <w:proofErr w:type="spellEnd"/>
+            <w:r>
+              <w:t xml:space="preserve"> should be the response variable you are interested in.  </w:t>
+            </w:r>
+            <w:r>
+              <w:br/>
+            </w:r>
           </w:p>
         </w:tc>
       </w:tr>
@@ -1635,7 +2033,7 @@
                 <w:sz w:val="28"/>
                 <w:szCs w:val="28"/>
               </w:rPr>
-              <w:t>Performing a Chi-Squared Independence / Homogeneity Test (Two Variables)</w:t>
+              <w:t>Performing a Chi-Squared Goodness-of-Fit Test (One Variable)</w:t>
             </w:r>
           </w:p>
           <w:p>
@@ -1705,77 +2103,13 @@
             <w:pPr>
               <w:rPr>
                 <w:rFonts w:ascii="Courier New" w:hAnsi="Courier New" w:cs="Courier New"/>
-                <w:color w:val="FF0000"/>
-                <w:sz w:val="24"/>
-                <w:szCs w:val="24"/>
-              </w:rPr>
-            </w:pPr>
-            <w:r>
-              <w:rPr>
-                <w:rFonts w:ascii="Courier New" w:hAnsi="Courier New" w:cs="Courier New"/>
-                <w:sz w:val="24"/>
-                <w:szCs w:val="24"/>
-              </w:rPr>
-              <w:t xml:space="preserve">       response = </w:t>
-            </w:r>
-            <w:r>
-              <w:rPr>
-                <w:rFonts w:ascii="Courier New" w:hAnsi="Courier New" w:cs="Courier New"/>
-                <w:color w:val="FF0000"/>
-                <w:sz w:val="24"/>
-                <w:szCs w:val="24"/>
-              </w:rPr>
-              <w:t xml:space="preserve">&lt;NAME OF </w:t>
-            </w:r>
-            <w:r>
-              <w:rPr>
-                <w:rFonts w:ascii="Courier New" w:hAnsi="Courier New" w:cs="Courier New"/>
-                <w:color w:val="FF0000"/>
-                <w:sz w:val="24"/>
-                <w:szCs w:val="24"/>
-              </w:rPr>
-              <w:t xml:space="preserve">RESPONSE </w:t>
-            </w:r>
-            <w:r>
-              <w:rPr>
-                <w:rFonts w:ascii="Courier New" w:hAnsi="Courier New" w:cs="Courier New"/>
-                <w:color w:val="FF0000"/>
-                <w:sz w:val="24"/>
-                <w:szCs w:val="24"/>
-              </w:rPr>
-              <w:t>VARIABLE&gt;</w:t>
-            </w:r>
-            <w:r>
-              <w:rPr>
-                <w:rFonts w:ascii="Courier New" w:hAnsi="Courier New" w:cs="Courier New"/>
-                <w:color w:val="000000" w:themeColor="text1"/>
-                <w:sz w:val="24"/>
-                <w:szCs w:val="24"/>
-              </w:rPr>
-              <w:t>,</w:t>
-            </w:r>
-            <w:r>
-              <w:rPr>
-                <w:rFonts w:ascii="Courier New" w:hAnsi="Courier New" w:cs="Courier New"/>
-                <w:color w:val="FF0000"/>
-                <w:sz w:val="24"/>
-                <w:szCs w:val="24"/>
-              </w:rPr>
-              <w:t xml:space="preserve"> </w:t>
-            </w:r>
-          </w:p>
-          <w:p>
-            <w:pPr>
-              <w:rPr>
-                <w:rFonts w:ascii="Courier New" w:hAnsi="Courier New" w:cs="Courier New"/>
-                <w:sz w:val="24"/>
-                <w:szCs w:val="24"/>
-              </w:rPr>
-            </w:pPr>
-            <w:r>
-              <w:rPr>
-                <w:rFonts w:ascii="Courier New" w:hAnsi="Courier New" w:cs="Courier New"/>
-                <w:color w:val="FF0000"/>
+                <w:sz w:val="24"/>
+                <w:szCs w:val="24"/>
+              </w:rPr>
+            </w:pPr>
+            <w:r>
+              <w:rPr>
+                <w:rFonts w:ascii="Courier New" w:hAnsi="Courier New" w:cs="Courier New"/>
                 <w:sz w:val="24"/>
                 <w:szCs w:val="24"/>
               </w:rPr>
@@ -1784,20 +2118,27 @@
             <w:r>
               <w:rPr>
                 <w:rFonts w:ascii="Courier New" w:hAnsi="Courier New" w:cs="Courier New"/>
-                <w:color w:val="000000" w:themeColor="text1"/>
-                <w:sz w:val="24"/>
-                <w:szCs w:val="24"/>
-              </w:rPr>
-              <w:t>explanatory =</w:t>
-            </w:r>
-            <w:r>
-              <w:rPr>
-                <w:rFonts w:ascii="Courier New" w:hAnsi="Courier New" w:cs="Courier New"/>
-                <w:color w:val="FF0000"/>
-                <w:sz w:val="24"/>
-                <w:szCs w:val="24"/>
-              </w:rPr>
-              <w:t xml:space="preserve"> &lt;NAME OF EXPLANATORY VARIABLE&gt;</w:t>
+                <w:sz w:val="24"/>
+                <w:szCs w:val="24"/>
+              </w:rPr>
+              <w:t xml:space="preserve">    </w:t>
+            </w:r>
+            <w:r>
+              <w:rPr>
+                <w:rFonts w:ascii="Courier New" w:hAnsi="Courier New" w:cs="Courier New"/>
+                <w:sz w:val="24"/>
+                <w:szCs w:val="24"/>
+              </w:rPr>
+              <w:t xml:space="preserve">response = </w:t>
+            </w:r>
+            <w:r>
+              <w:rPr>
+                <w:rFonts w:ascii="Courier New" w:hAnsi="Courier New" w:cs="Courier New"/>
+                <w:color w:val="FF0000"/>
+                <w:sz w:val="24"/>
+                <w:szCs w:val="24"/>
+              </w:rPr>
+              <w:t>&lt;NAME OF VARIABLE&gt;</w:t>
             </w:r>
             <w:r>
               <w:rPr>
@@ -1811,9 +2152,10 @@
           <w:p>
             <w:pPr>
               <w:rPr>
-                <w:rFonts w:ascii="Courier New" w:hAnsi="Courier New" w:cs="Courier New"/>
-                <w:sz w:val="24"/>
-                <w:szCs w:val="24"/>
+                <w:b/>
+                <w:bCs/>
+                <w:sz w:val="28"/>
+                <w:szCs w:val="28"/>
               </w:rPr>
             </w:pPr>
           </w:p>
@@ -1841,7 +2183,7 @@
                 <w:sz w:val="28"/>
                 <w:szCs w:val="28"/>
               </w:rPr>
-              <w:t>Obtaining the Sample X-Squared Statistic</w:t>
+              <w:t>Performing a Chi-Squared Independence / Homogeneity Test (Two Variables)</w:t>
             </w:r>
           </w:p>
           <w:p>
@@ -1859,181 +2201,182 @@
             <w:pPr>
               <w:rPr>
                 <w:rFonts w:ascii="Courier New" w:hAnsi="Courier New" w:cs="Courier New"/>
+                <w:sz w:val="24"/>
+                <w:szCs w:val="24"/>
               </w:rPr>
             </w:pPr>
             <w:proofErr w:type="spellStart"/>
             <w:r>
               <w:rPr>
                 <w:rFonts w:ascii="Courier New" w:hAnsi="Courier New" w:cs="Courier New"/>
-                <w:color w:val="000000" w:themeColor="text1"/>
-              </w:rPr>
-              <w:t>obs_xsq</w:t>
+                <w:sz w:val="24"/>
+                <w:szCs w:val="24"/>
+              </w:rPr>
+              <w:t>chisq</w:t>
+            </w:r>
+            <w:r>
+              <w:rPr>
+                <w:rFonts w:ascii="Courier New" w:hAnsi="Courier New" w:cs="Courier New"/>
+                <w:sz w:val="24"/>
+                <w:szCs w:val="24"/>
+              </w:rPr>
+              <w:t>_test</w:t>
             </w:r>
             <w:proofErr w:type="spellEnd"/>
             <w:r>
               <w:rPr>
                 <w:rFonts w:ascii="Courier New" w:hAnsi="Courier New" w:cs="Courier New"/>
-                <w:color w:val="000000" w:themeColor="text1"/>
-              </w:rPr>
-              <w:t xml:space="preserve"> &lt;- </w:t>
-            </w:r>
-            <w:r>
-              <w:rPr>
-                <w:rFonts w:ascii="Courier New" w:hAnsi="Courier New" w:cs="Courier New"/>
-                <w:color w:val="FF0000"/>
+                <w:sz w:val="24"/>
+                <w:szCs w:val="24"/>
+              </w:rPr>
+              <w:t xml:space="preserve">(x = </w:t>
+            </w:r>
+            <w:r>
+              <w:rPr>
+                <w:rFonts w:ascii="Courier New" w:hAnsi="Courier New" w:cs="Courier New"/>
+                <w:color w:val="FF0000"/>
+                <w:sz w:val="24"/>
+                <w:szCs w:val="24"/>
               </w:rPr>
               <w:t>&lt;NAME OF DATASET&gt;</w:t>
             </w:r>
             <w:r>
               <w:rPr>
                 <w:rFonts w:ascii="Courier New" w:hAnsi="Courier New" w:cs="Courier New"/>
+                <w:sz w:val="24"/>
+                <w:szCs w:val="24"/>
+              </w:rPr>
+              <w:t xml:space="preserve">, </w:t>
+            </w:r>
+          </w:p>
+          <w:p>
+            <w:pPr>
+              <w:rPr>
+                <w:rFonts w:ascii="Courier New" w:hAnsi="Courier New" w:cs="Courier New"/>
+                <w:color w:val="FF0000"/>
+                <w:sz w:val="24"/>
+                <w:szCs w:val="24"/>
+              </w:rPr>
+            </w:pPr>
+            <w:r>
+              <w:rPr>
+                <w:rFonts w:ascii="Courier New" w:hAnsi="Courier New" w:cs="Courier New"/>
+                <w:sz w:val="24"/>
+                <w:szCs w:val="24"/>
+              </w:rPr>
+              <w:t xml:space="preserve">       </w:t>
+            </w:r>
+            <w:r>
+              <w:rPr>
+                <w:rFonts w:ascii="Courier New" w:hAnsi="Courier New" w:cs="Courier New"/>
+                <w:sz w:val="24"/>
+                <w:szCs w:val="24"/>
+              </w:rPr>
+              <w:t xml:space="preserve">    </w:t>
+            </w:r>
+            <w:r>
+              <w:rPr>
+                <w:rFonts w:ascii="Courier New" w:hAnsi="Courier New" w:cs="Courier New"/>
+                <w:sz w:val="24"/>
+                <w:szCs w:val="24"/>
+              </w:rPr>
+              <w:t xml:space="preserve">response = </w:t>
+            </w:r>
+            <w:r>
+              <w:rPr>
+                <w:rFonts w:ascii="Courier New" w:hAnsi="Courier New" w:cs="Courier New"/>
+                <w:color w:val="FF0000"/>
+                <w:sz w:val="24"/>
+                <w:szCs w:val="24"/>
+              </w:rPr>
+              <w:t xml:space="preserve">&lt;NAME OF </w:t>
+            </w:r>
+            <w:r>
+              <w:rPr>
+                <w:rFonts w:ascii="Courier New" w:hAnsi="Courier New" w:cs="Courier New"/>
+                <w:color w:val="FF0000"/>
+                <w:sz w:val="24"/>
+                <w:szCs w:val="24"/>
+              </w:rPr>
+              <w:t xml:space="preserve">RESPONSE </w:t>
+            </w:r>
+            <w:r>
+              <w:rPr>
+                <w:rFonts w:ascii="Courier New" w:hAnsi="Courier New" w:cs="Courier New"/>
+                <w:color w:val="FF0000"/>
+                <w:sz w:val="24"/>
+                <w:szCs w:val="24"/>
+              </w:rPr>
+              <w:t>VARIABLE&gt;</w:t>
+            </w:r>
+            <w:r>
+              <w:rPr>
+                <w:rFonts w:ascii="Courier New" w:hAnsi="Courier New" w:cs="Courier New"/>
+                <w:color w:val="000000" w:themeColor="text1"/>
+                <w:sz w:val="24"/>
+                <w:szCs w:val="24"/>
+              </w:rPr>
+              <w:t>,</w:t>
+            </w:r>
+            <w:r>
+              <w:rPr>
+                <w:rFonts w:ascii="Courier New" w:hAnsi="Courier New" w:cs="Courier New"/>
+                <w:color w:val="FF0000"/>
+                <w:sz w:val="24"/>
+                <w:szCs w:val="24"/>
               </w:rPr>
               <w:t xml:space="preserve"> </w:t>
             </w:r>
-            <w:r>
-              <w:rPr>
-                <w:rFonts w:ascii="Courier New" w:hAnsi="Courier New" w:cs="Courier New"/>
-              </w:rPr>
-              <w:t>%&gt;%</w:t>
-            </w:r>
-          </w:p>
-          <w:p>
-            <w:pPr>
-              <w:rPr>
-                <w:rFonts w:ascii="Courier New" w:hAnsi="Courier New" w:cs="Courier New"/>
-                <w:color w:val="FF0000"/>
-              </w:rPr>
-            </w:pPr>
-            <w:r>
-              <w:rPr>
-                <w:rFonts w:ascii="Courier New" w:hAnsi="Courier New" w:cs="Courier New"/>
-              </w:rPr>
-              <w:t xml:space="preserve">  specify(response = </w:t>
-            </w:r>
-            <w:r>
-              <w:rPr>
-                <w:rFonts w:ascii="Courier New" w:hAnsi="Courier New" w:cs="Courier New"/>
-                <w:color w:val="FF0000"/>
-              </w:rPr>
-              <w:t>&lt;</w:t>
-            </w:r>
-            <w:r>
-              <w:rPr>
-                <w:rFonts w:ascii="Courier New" w:hAnsi="Courier New" w:cs="Courier New"/>
-                <w:color w:val="FF0000"/>
-              </w:rPr>
-              <w:t xml:space="preserve">NAME OF RESPONSE </w:t>
-            </w:r>
-            <w:r>
-              <w:rPr>
-                <w:rFonts w:ascii="Courier New" w:hAnsi="Courier New" w:cs="Courier New"/>
-                <w:color w:val="FF0000"/>
-              </w:rPr>
-              <w:t>VARIABLE&gt;</w:t>
-            </w:r>
-            <w:r>
-              <w:rPr>
-                <w:rFonts w:ascii="Courier New" w:hAnsi="Courier New" w:cs="Courier New"/>
-              </w:rPr>
-              <w:t>,</w:t>
-            </w:r>
-            <w:r>
-              <w:rPr>
-                <w:rFonts w:ascii="Courier New" w:hAnsi="Courier New" w:cs="Courier New"/>
-                <w:color w:val="FF0000"/>
-              </w:rPr>
-              <w:t xml:space="preserve"> </w:t>
-            </w:r>
-          </w:p>
-          <w:p>
-            <w:pPr>
-              <w:rPr>
-                <w:rFonts w:ascii="Courier New" w:hAnsi="Courier New" w:cs="Courier New"/>
-              </w:rPr>
-            </w:pPr>
-            <w:r>
-              <w:rPr>
-                <w:rFonts w:ascii="Courier New" w:hAnsi="Courier New" w:cs="Courier New"/>
-              </w:rPr>
-              <w:t xml:space="preserve">          explanatory = </w:t>
-            </w:r>
-            <w:r>
-              <w:rPr>
-                <w:rFonts w:ascii="Courier New" w:hAnsi="Courier New" w:cs="Courier New"/>
-                <w:color w:val="FF0000"/>
-              </w:rPr>
-              <w:t>&lt;</w:t>
-            </w:r>
-            <w:r>
-              <w:rPr>
-                <w:rFonts w:ascii="Courier New" w:hAnsi="Courier New" w:cs="Courier New"/>
-                <w:color w:val="FF0000"/>
-              </w:rPr>
-              <w:t xml:space="preserve">NAME OF EXPLANATORY </w:t>
-            </w:r>
-            <w:r>
-              <w:rPr>
-                <w:rFonts w:ascii="Courier New" w:hAnsi="Courier New" w:cs="Courier New"/>
-                <w:color w:val="FF0000"/>
-              </w:rPr>
-              <w:t>VARIABL</w:t>
-            </w:r>
-            <w:r>
-              <w:rPr>
-                <w:rFonts w:ascii="Courier New" w:hAnsi="Courier New" w:cs="Courier New"/>
-                <w:color w:val="FF0000"/>
-              </w:rPr>
-              <w:t>E</w:t>
-            </w:r>
-            <w:r>
-              <w:rPr>
-                <w:rFonts w:ascii="Courier New" w:hAnsi="Courier New" w:cs="Courier New"/>
-                <w:color w:val="FF0000"/>
-              </w:rPr>
-              <w:t>&gt;</w:t>
-            </w:r>
-            <w:r>
-              <w:rPr>
-                <w:rFonts w:ascii="Courier New" w:hAnsi="Courier New" w:cs="Courier New"/>
-              </w:rPr>
-              <w:t xml:space="preserve">) %&gt;% </w:t>
-            </w:r>
-          </w:p>
-          <w:p>
-            <w:pPr>
-              <w:rPr>
-                <w:rFonts w:ascii="Courier New" w:hAnsi="Courier New" w:cs="Courier New"/>
-              </w:rPr>
-            </w:pPr>
-            <w:r>
-              <w:rPr>
-                <w:rFonts w:ascii="Courier New" w:hAnsi="Courier New" w:cs="Courier New"/>
-              </w:rPr>
-              <w:t xml:space="preserve">  </w:t>
-            </w:r>
-            <w:r>
-              <w:rPr>
-                <w:rFonts w:ascii="Courier New" w:hAnsi="Courier New" w:cs="Courier New"/>
-              </w:rPr>
-              <w:t>calculate(stat = "</w:t>
-            </w:r>
-            <w:proofErr w:type="spellStart"/>
-            <w:r>
-              <w:rPr>
-                <w:rFonts w:ascii="Courier New" w:hAnsi="Courier New" w:cs="Courier New"/>
-              </w:rPr>
-              <w:t>Chisq</w:t>
-            </w:r>
-            <w:proofErr w:type="spellEnd"/>
-            <w:r>
-              <w:rPr>
-                <w:rFonts w:ascii="Courier New" w:hAnsi="Courier New" w:cs="Courier New"/>
-              </w:rPr>
-              <w:t>"</w:t>
-            </w:r>
-            <w:r>
-              <w:rPr>
-                <w:rFonts w:ascii="Courier New" w:hAnsi="Courier New" w:cs="Courier New"/>
+          </w:p>
+          <w:p>
+            <w:pPr>
+              <w:rPr>
+                <w:rFonts w:ascii="Courier New" w:hAnsi="Courier New" w:cs="Courier New"/>
+                <w:sz w:val="24"/>
+                <w:szCs w:val="24"/>
+              </w:rPr>
+            </w:pPr>
+            <w:r>
+              <w:rPr>
+                <w:rFonts w:ascii="Courier New" w:hAnsi="Courier New" w:cs="Courier New"/>
+                <w:color w:val="FF0000"/>
+                <w:sz w:val="24"/>
+                <w:szCs w:val="24"/>
+              </w:rPr>
+              <w:t xml:space="preserve">       </w:t>
+            </w:r>
+            <w:r>
+              <w:rPr>
+                <w:rFonts w:ascii="Courier New" w:hAnsi="Courier New" w:cs="Courier New"/>
+                <w:color w:val="FF0000"/>
+                <w:sz w:val="24"/>
+                <w:szCs w:val="24"/>
+              </w:rPr>
+              <w:t xml:space="preserve">    </w:t>
+            </w:r>
+            <w:r>
+              <w:rPr>
+                <w:rFonts w:ascii="Courier New" w:hAnsi="Courier New" w:cs="Courier New"/>
+                <w:color w:val="000000" w:themeColor="text1"/>
+                <w:sz w:val="24"/>
+                <w:szCs w:val="24"/>
+              </w:rPr>
+              <w:t>explanatory =</w:t>
+            </w:r>
+            <w:r>
+              <w:rPr>
+                <w:rFonts w:ascii="Courier New" w:hAnsi="Courier New" w:cs="Courier New"/>
+                <w:color w:val="FF0000"/>
+                <w:sz w:val="24"/>
+                <w:szCs w:val="24"/>
+              </w:rPr>
+              <w:t xml:space="preserve"> &lt;NAME OF EXPLANATORY VARIABLE&gt;</w:t>
+            </w:r>
+            <w:r>
+              <w:rPr>
+                <w:rFonts w:ascii="Courier New" w:hAnsi="Courier New" w:cs="Courier New"/>
+                <w:sz w:val="24"/>
+                <w:szCs w:val="24"/>
               </w:rPr>
               <w:t>)</w:t>
             </w:r>
@@ -2041,85 +2384,9 @@
           <w:p>
             <w:pPr>
               <w:rPr>
-                <w:b/>
-                <w:bCs/>
-                <w:i/>
-                <w:iCs/>
-              </w:rPr>
-            </w:pPr>
-          </w:p>
-          <w:p>
-            <w:pPr>
-              <w:rPr>
-                <w:i/>
-                <w:iCs/>
-              </w:rPr>
-            </w:pPr>
-            <w:r>
-              <w:rPr>
-                <w:b/>
-                <w:bCs/>
-                <w:i/>
-                <w:iCs/>
-              </w:rPr>
-              <w:t>Note:</w:t>
-            </w:r>
-            <w:r>
-              <w:rPr>
-                <w:b/>
-                <w:bCs/>
-                <w:i/>
-                <w:iCs/>
-              </w:rPr>
-              <w:t xml:space="preserve"> </w:t>
-            </w:r>
-            <w:r>
-              <w:rPr>
-                <w:i/>
-                <w:iCs/>
-              </w:rPr>
-              <w:t xml:space="preserve">This step </w:t>
-            </w:r>
-            <w:r>
-              <w:rPr>
-                <w:b/>
-                <w:bCs/>
-                <w:i/>
-                <w:iCs/>
-              </w:rPr>
-              <w:t xml:space="preserve">must </w:t>
-            </w:r>
-            <w:r>
-              <w:rPr>
-                <w:i/>
-                <w:iCs/>
-              </w:rPr>
-              <w:t>be done</w:t>
-            </w:r>
-            <w:r>
-              <w:rPr>
-                <w:b/>
-                <w:bCs/>
-                <w:i/>
-                <w:iCs/>
-              </w:rPr>
-              <w:t xml:space="preserve"> before</w:t>
-            </w:r>
-            <w:r>
-              <w:rPr>
-                <w:i/>
-                <w:iCs/>
-              </w:rPr>
-              <w:t xml:space="preserve"> you find your p-value!</w:t>
-            </w:r>
-          </w:p>
-          <w:p>
-            <w:pPr>
-              <w:rPr>
-                <w:b/>
-                <w:bCs/>
-                <w:sz w:val="28"/>
-                <w:szCs w:val="28"/>
+                <w:rFonts w:ascii="Courier New" w:hAnsi="Courier New" w:cs="Courier New"/>
+                <w:sz w:val="24"/>
+                <w:szCs w:val="24"/>
               </w:rPr>
             </w:pPr>
           </w:p>
@@ -2147,6 +2414,336 @@
                 <w:sz w:val="28"/>
                 <w:szCs w:val="28"/>
               </w:rPr>
+              <w:t>Obtaining the Sample X-Squared Statistic</w:t>
+            </w:r>
+          </w:p>
+          <w:p>
+            <w:pPr>
+              <w:jc w:val="center"/>
+              <w:rPr>
+                <w:b/>
+                <w:bCs/>
+                <w:sz w:val="28"/>
+                <w:szCs w:val="28"/>
+              </w:rPr>
+            </w:pPr>
+          </w:p>
+          <w:p>
+            <w:pPr>
+              <w:rPr>
+                <w:rFonts w:ascii="Courier New" w:hAnsi="Courier New" w:cs="Courier New"/>
+              </w:rPr>
+            </w:pPr>
+            <w:proofErr w:type="spellStart"/>
+            <w:r>
+              <w:rPr>
+                <w:rFonts w:ascii="Courier New" w:hAnsi="Courier New" w:cs="Courier New"/>
+                <w:color w:val="000000" w:themeColor="text1"/>
+              </w:rPr>
+              <w:t>obs_xsq</w:t>
+            </w:r>
+            <w:proofErr w:type="spellEnd"/>
+            <w:r>
+              <w:rPr>
+                <w:rFonts w:ascii="Courier New" w:hAnsi="Courier New" w:cs="Courier New"/>
+                <w:color w:val="000000" w:themeColor="text1"/>
+              </w:rPr>
+              <w:t xml:space="preserve"> &lt;- </w:t>
+            </w:r>
+            <w:r>
+              <w:rPr>
+                <w:rFonts w:ascii="Courier New" w:hAnsi="Courier New" w:cs="Courier New"/>
+                <w:color w:val="FF0000"/>
+              </w:rPr>
+              <w:t>&lt;NAME OF DATASET&gt;</w:t>
+            </w:r>
+            <w:r>
+              <w:rPr>
+                <w:rFonts w:ascii="Courier New" w:hAnsi="Courier New" w:cs="Courier New"/>
+              </w:rPr>
+              <w:t xml:space="preserve"> </w:t>
+            </w:r>
+            <w:r>
+              <w:rPr>
+                <w:rFonts w:ascii="Courier New" w:hAnsi="Courier New" w:cs="Courier New"/>
+                <w:color w:val="000000" w:themeColor="text1"/>
+                <w:sz w:val="24"/>
+                <w:szCs w:val="24"/>
+              </w:rPr>
+              <w:t>|&gt;</w:t>
+            </w:r>
+          </w:p>
+          <w:p>
+            <w:pPr>
+              <w:rPr>
+                <w:rFonts w:ascii="Courier New" w:hAnsi="Courier New" w:cs="Courier New"/>
+              </w:rPr>
+            </w:pPr>
+            <w:r>
+              <w:rPr>
+                <w:rFonts w:ascii="Courier New" w:hAnsi="Courier New" w:cs="Courier New"/>
+              </w:rPr>
+              <w:t xml:space="preserve">  </w:t>
+            </w:r>
+            <w:proofErr w:type="gramStart"/>
+            <w:r>
+              <w:rPr>
+                <w:rFonts w:ascii="Courier New" w:hAnsi="Courier New" w:cs="Courier New"/>
+              </w:rPr>
+              <w:t>specify(</w:t>
+            </w:r>
+            <w:proofErr w:type="gramEnd"/>
+            <w:r>
+              <w:rPr>
+                <w:rFonts w:ascii="Courier New" w:hAnsi="Courier New" w:cs="Courier New"/>
+              </w:rPr>
+              <w:t xml:space="preserve">response = </w:t>
+            </w:r>
+            <w:r>
+              <w:rPr>
+                <w:rFonts w:ascii="Courier New" w:hAnsi="Courier New" w:cs="Courier New"/>
+                <w:color w:val="FF0000"/>
+              </w:rPr>
+              <w:t>&lt;</w:t>
+            </w:r>
+            <w:r>
+              <w:rPr>
+                <w:rFonts w:ascii="Courier New" w:hAnsi="Courier New" w:cs="Courier New"/>
+                <w:color w:val="FF0000"/>
+              </w:rPr>
+              <w:t xml:space="preserve">NAME OF RESPONSE </w:t>
+            </w:r>
+            <w:r>
+              <w:rPr>
+                <w:rFonts w:ascii="Courier New" w:hAnsi="Courier New" w:cs="Courier New"/>
+                <w:color w:val="FF0000"/>
+              </w:rPr>
+              <w:t>VARIABLE&gt;</w:t>
+            </w:r>
+            <w:r>
+              <w:rPr>
+                <w:rFonts w:ascii="Courier New" w:hAnsi="Courier New" w:cs="Courier New"/>
+              </w:rPr>
+              <w:t>,</w:t>
+            </w:r>
+          </w:p>
+          <w:p>
+            <w:pPr>
+              <w:rPr>
+                <w:rFonts w:ascii="Courier New" w:hAnsi="Courier New" w:cs="Courier New"/>
+              </w:rPr>
+            </w:pPr>
+            <w:r>
+              <w:rPr>
+                <w:rFonts w:ascii="Courier New" w:hAnsi="Courier New" w:cs="Courier New"/>
+              </w:rPr>
+              <w:t xml:space="preserve">          explanatory = </w:t>
+            </w:r>
+            <w:r>
+              <w:rPr>
+                <w:rFonts w:ascii="Courier New" w:hAnsi="Courier New" w:cs="Courier New"/>
+                <w:color w:val="FF0000"/>
+              </w:rPr>
+              <w:t>&lt;</w:t>
+            </w:r>
+            <w:r>
+              <w:rPr>
+                <w:rFonts w:ascii="Courier New" w:hAnsi="Courier New" w:cs="Courier New"/>
+                <w:color w:val="FF0000"/>
+              </w:rPr>
+              <w:t xml:space="preserve">NAME OF EXPLANATORY </w:t>
+            </w:r>
+            <w:r>
+              <w:rPr>
+                <w:rFonts w:ascii="Courier New" w:hAnsi="Courier New" w:cs="Courier New"/>
+                <w:color w:val="FF0000"/>
+              </w:rPr>
+              <w:t>VARIABL</w:t>
+            </w:r>
+            <w:r>
+              <w:rPr>
+                <w:rFonts w:ascii="Courier New" w:hAnsi="Courier New" w:cs="Courier New"/>
+                <w:color w:val="FF0000"/>
+              </w:rPr>
+              <w:t>E</w:t>
+            </w:r>
+            <w:r>
+              <w:rPr>
+                <w:rFonts w:ascii="Courier New" w:hAnsi="Courier New" w:cs="Courier New"/>
+                <w:color w:val="FF0000"/>
+              </w:rPr>
+              <w:t>&gt;</w:t>
+            </w:r>
+            <w:r>
+              <w:rPr>
+                <w:rFonts w:ascii="Courier New" w:hAnsi="Courier New" w:cs="Courier New"/>
+              </w:rPr>
+              <w:t xml:space="preserve">) </w:t>
+            </w:r>
+            <w:r>
+              <w:rPr>
+                <w:rFonts w:ascii="Courier New" w:hAnsi="Courier New" w:cs="Courier New"/>
+                <w:color w:val="000000" w:themeColor="text1"/>
+                <w:sz w:val="24"/>
+                <w:szCs w:val="24"/>
+              </w:rPr>
+              <w:t>|&gt;</w:t>
+            </w:r>
+            <w:r>
+              <w:rPr>
+                <w:rFonts w:ascii="Courier New" w:hAnsi="Courier New" w:cs="Courier New"/>
+              </w:rPr>
+              <w:t xml:space="preserve"> </w:t>
+            </w:r>
+          </w:p>
+          <w:p>
+            <w:pPr>
+              <w:rPr>
+                <w:rFonts w:ascii="Courier New" w:hAnsi="Courier New" w:cs="Courier New"/>
+              </w:rPr>
+            </w:pPr>
+            <w:r>
+              <w:rPr>
+                <w:rFonts w:ascii="Courier New" w:hAnsi="Courier New" w:cs="Courier New"/>
+              </w:rPr>
+              <w:t xml:space="preserve">  </w:t>
+            </w:r>
+            <w:r>
+              <w:rPr>
+                <w:rFonts w:ascii="Courier New" w:hAnsi="Courier New" w:cs="Courier New"/>
+              </w:rPr>
+              <w:t>calculate(stat = "</w:t>
+            </w:r>
+            <w:proofErr w:type="spellStart"/>
+            <w:r>
+              <w:rPr>
+                <w:rFonts w:ascii="Courier New" w:hAnsi="Courier New" w:cs="Courier New"/>
+              </w:rPr>
+              <w:t>Chisq</w:t>
+            </w:r>
+            <w:proofErr w:type="spellEnd"/>
+            <w:r>
+              <w:rPr>
+                <w:rFonts w:ascii="Courier New" w:hAnsi="Courier New" w:cs="Courier New"/>
+              </w:rPr>
+              <w:t>"</w:t>
+            </w:r>
+            <w:r>
+              <w:rPr>
+                <w:rFonts w:ascii="Courier New" w:hAnsi="Courier New" w:cs="Courier New"/>
+              </w:rPr>
+              <w:t>)</w:t>
+            </w:r>
+          </w:p>
+          <w:p>
+            <w:pPr>
+              <w:rPr>
+                <w:b/>
+                <w:bCs/>
+                <w:i/>
+                <w:iCs/>
+              </w:rPr>
+            </w:pPr>
+          </w:p>
+          <w:p>
+            <w:pPr>
+              <w:rPr>
+                <w:i/>
+                <w:iCs/>
+              </w:rPr>
+            </w:pPr>
+            <w:r>
+              <w:rPr>
+                <w:b/>
+                <w:bCs/>
+                <w:i/>
+                <w:iCs/>
+              </w:rPr>
+              <w:t>Note:</w:t>
+            </w:r>
+            <w:r>
+              <w:rPr>
+                <w:b/>
+                <w:bCs/>
+                <w:i/>
+                <w:iCs/>
+              </w:rPr>
+              <w:t xml:space="preserve"> </w:t>
+            </w:r>
+            <w:r>
+              <w:rPr>
+                <w:i/>
+                <w:iCs/>
+              </w:rPr>
+              <w:t xml:space="preserve">This step </w:t>
+            </w:r>
+            <w:r>
+              <w:rPr>
+                <w:b/>
+                <w:bCs/>
+                <w:i/>
+                <w:iCs/>
+              </w:rPr>
+              <w:t xml:space="preserve">must </w:t>
+            </w:r>
+            <w:r>
+              <w:rPr>
+                <w:i/>
+                <w:iCs/>
+              </w:rPr>
+              <w:t>be done</w:t>
+            </w:r>
+            <w:r>
+              <w:rPr>
+                <w:b/>
+                <w:bCs/>
+                <w:i/>
+                <w:iCs/>
+              </w:rPr>
+              <w:t xml:space="preserve"> before</w:t>
+            </w:r>
+            <w:r>
+              <w:rPr>
+                <w:i/>
+                <w:iCs/>
+              </w:rPr>
+              <w:t xml:space="preserve"> you find your p-value!</w:t>
+            </w:r>
+          </w:p>
+          <w:p>
+            <w:pPr>
+              <w:rPr>
+                <w:b/>
+                <w:bCs/>
+                <w:sz w:val="28"/>
+                <w:szCs w:val="28"/>
+              </w:rPr>
+            </w:pPr>
+          </w:p>
+        </w:tc>
+      </w:tr>
+      <w:tr>
+        <w:tc>
+          <w:tcPr>
+            <w:tcW w:w="10800" w:type="dxa"/>
+          </w:tcPr>
+          <w:p>
+            <w:pPr>
+              <w:jc w:val="center"/>
+              <w:rPr>
+                <w:b/>
+                <w:bCs/>
+                <w:sz w:val="28"/>
+                <w:szCs w:val="28"/>
+              </w:rPr>
+            </w:pPr>
+            <w:r>
+              <w:rPr>
+                <w:b/>
+                <w:bCs/>
+                <w:sz w:val="28"/>
+                <w:szCs w:val="28"/>
+              </w:rPr>
               <w:t xml:space="preserve">Obtaining 1000 Permuted </w:t>
             </w:r>
             <w:r>
@@ -2224,8 +2821,11 @@
             <w:r>
               <w:rPr>
                 <w:rFonts w:ascii="Courier New" w:hAnsi="Courier New" w:cs="Courier New"/>
-              </w:rPr>
-              <w:t>%&gt;%</w:t>
+                <w:color w:val="000000" w:themeColor="text1"/>
+                <w:sz w:val="24"/>
+                <w:szCs w:val="24"/>
+              </w:rPr>
+              <w:t>|&gt;</w:t>
             </w:r>
           </w:p>
           <w:p>
@@ -2327,20 +2927,49 @@
               <w:rPr>
                 <w:rFonts w:ascii="Courier New" w:hAnsi="Courier New" w:cs="Courier New"/>
               </w:rPr>
-              <w:t xml:space="preserve">) %&gt;% </w:t>
-            </w:r>
-          </w:p>
-          <w:p>
-            <w:pPr>
-              <w:rPr>
-                <w:rFonts w:ascii="Courier New" w:hAnsi="Courier New" w:cs="Courier New"/>
-              </w:rPr>
-            </w:pPr>
-            <w:r>
-              <w:rPr>
-                <w:rFonts w:ascii="Courier New" w:hAnsi="Courier New" w:cs="Courier New"/>
-              </w:rPr>
-              <w:t xml:space="preserve">  generate(reps = </w:t>
+              <w:t xml:space="preserve">) </w:t>
+            </w:r>
+            <w:r>
+              <w:rPr>
+                <w:rFonts w:ascii="Courier New" w:hAnsi="Courier New" w:cs="Courier New"/>
+                <w:color w:val="000000" w:themeColor="text1"/>
+                <w:sz w:val="24"/>
+                <w:szCs w:val="24"/>
+              </w:rPr>
+              <w:t>|&gt;</w:t>
+            </w:r>
+            <w:r>
+              <w:rPr>
+                <w:rFonts w:ascii="Courier New" w:hAnsi="Courier New" w:cs="Courier New"/>
+              </w:rPr>
+              <w:t xml:space="preserve"> </w:t>
+            </w:r>
+          </w:p>
+          <w:p>
+            <w:pPr>
+              <w:rPr>
+                <w:rFonts w:ascii="Courier New" w:hAnsi="Courier New" w:cs="Courier New"/>
+              </w:rPr>
+            </w:pPr>
+            <w:r>
+              <w:rPr>
+                <w:rFonts w:ascii="Courier New" w:hAnsi="Courier New" w:cs="Courier New"/>
+              </w:rPr>
+              <w:t xml:space="preserve">  </w:t>
+            </w:r>
+            <w:proofErr w:type="gramStart"/>
+            <w:r>
+              <w:rPr>
+                <w:rFonts w:ascii="Courier New" w:hAnsi="Courier New" w:cs="Courier New"/>
+              </w:rPr>
+              <w:t>generate(</w:t>
+            </w:r>
+            <w:proofErr w:type="gramEnd"/>
+            <w:r>
+              <w:rPr>
+                <w:rFonts w:ascii="Courier New" w:hAnsi="Courier New" w:cs="Courier New"/>
+              </w:rPr>
+              <w:t xml:space="preserve">reps = </w:t>
             </w:r>
             <w:r>
               <w:rPr>
@@ -2364,20 +2993,43 @@
               <w:rPr>
                 <w:rFonts w:ascii="Courier New" w:hAnsi="Courier New" w:cs="Courier New"/>
               </w:rPr>
-              <w:t xml:space="preserve">") %&gt;% </w:t>
-            </w:r>
-          </w:p>
-          <w:p>
-            <w:pPr>
-              <w:rPr>
-                <w:rFonts w:ascii="Courier New" w:hAnsi="Courier New" w:cs="Courier New"/>
-              </w:rPr>
-            </w:pPr>
-            <w:r>
-              <w:rPr>
-                <w:rFonts w:ascii="Courier New" w:hAnsi="Courier New" w:cs="Courier New"/>
-              </w:rPr>
-              <w:t xml:space="preserve">  calculate(stat = "</w:t>
+              <w:t xml:space="preserve">") </w:t>
+            </w:r>
+            <w:r>
+              <w:rPr>
+                <w:rFonts w:ascii="Courier New" w:hAnsi="Courier New" w:cs="Courier New"/>
+                <w:color w:val="000000" w:themeColor="text1"/>
+                <w:sz w:val="24"/>
+                <w:szCs w:val="24"/>
+              </w:rPr>
+              <w:t>|&gt;</w:t>
+            </w:r>
+          </w:p>
+          <w:p>
+            <w:pPr>
+              <w:rPr>
+                <w:rFonts w:ascii="Courier New" w:hAnsi="Courier New" w:cs="Courier New"/>
+              </w:rPr>
+            </w:pPr>
+            <w:r>
+              <w:rPr>
+                <w:rFonts w:ascii="Courier New" w:hAnsi="Courier New" w:cs="Courier New"/>
+              </w:rPr>
+              <w:t xml:space="preserve">  </w:t>
+            </w:r>
+            <w:proofErr w:type="gramStart"/>
+            <w:r>
+              <w:rPr>
+                <w:rFonts w:ascii="Courier New" w:hAnsi="Courier New" w:cs="Courier New"/>
+              </w:rPr>
+              <w:t>calculate(</w:t>
+            </w:r>
+            <w:proofErr w:type="gramEnd"/>
+            <w:r>
+              <w:rPr>
+                <w:rFonts w:ascii="Courier New" w:hAnsi="Courier New" w:cs="Courier New"/>
+              </w:rPr>
+              <w:t>stat = "</w:t>
             </w:r>
             <w:proofErr w:type="spellStart"/>
             <w:r>
@@ -2413,11 +3065,7 @@
         </w:tc>
       </w:tr>
     </w:tbl>
-    <w:p>
-      <w:r>
-        <w:br w:type="page"/>
-      </w:r>
-    </w:p>
+    <w:p/>
     <w:tbl>
       <w:tblPr>
         <w:tblStyle w:val="TableGrid"/>
@@ -2444,7 +3092,6 @@
               </w:rPr>
             </w:pPr>
             <w:r>
-              <w:lastRenderedPageBreak/>
               <w:br w:type="page"/>
             </w:r>
             <w:r>
@@ -2853,12 +3500,7 @@
     </w:tbl>
     <w:p/>
     <w:sectPr>
-      <w:headerReference w:type="even" r:id="rId6"/>
-      <w:headerReference w:type="default" r:id="rId7"/>
-      <w:footerReference w:type="even" r:id="rId8"/>
-      <w:footerReference w:type="default" r:id="rId9"/>
-      <w:headerReference w:type="first" r:id="rId10"/>
-      <w:footerReference w:type="first" r:id="rId11"/>
+      <w:headerReference w:type="default" r:id="rId6"/>
       <w:pgSz w:w="12240" w:h="15840"/>
       <w:pgMar w:top="1440" w:right="1440" w:bottom="1440" w:left="1440" w:header="720" w:footer="720" w:gutter="0"/>
       <w:cols w:space="720"/>
@@ -2887,36 +3529,6 @@
 </w:endnotes>
 </file>
 
-<file path=word/footer1.xml><?xml version="1.0" encoding="utf-8"?>
-<w:ftr xmlns:wpc="http://schemas.microsoft.com/office/word/2010/wordprocessingCanvas" xmlns:cx="http://schemas.microsoft.com/office/drawing/2014/chartex" xmlns:cx1="http://schemas.microsoft.com/office/drawing/2015/9/8/chartex" xmlns:cx2="http://schemas.microsoft.com/office/drawing/2015/10/21/chartex" xmlns:cx3="http://schemas.microsoft.com/office/drawing/2016/5/9/chartex" xmlns:cx4="http://schemas.microsoft.com/office/drawing/2016/5/10/chartex" xmlns:cx5="http://schemas.microsoft.com/office/drawing/2016/5/11/chartex" xmlns:cx6="http://schemas.microsoft.com/office/drawing/2016/5/12/chartex" xmlns:cx7="http://schemas.microsoft.com/office/drawing/2016/5/13/chartex" xmlns:cx8="http://schemas.microsoft.com/office/drawing/2016/5/14/chartex" xmlns:mc="http://schemas.openxmlformats.org/markup-compatibility/2006" xmlns:aink="http://schemas.microsoft.com/office/drawing/2016/ink" xmlns:am3d="http://schemas.microsoft.com/office/drawing/2017/model3d" xmlns:o="urn:schemas-microsoft-com:office:office" xmlns:oel="http://schemas.microsoft.com/office/2019/extlst" xmlns:r="http://schemas.openxmlformats.org/officeDocument/2006/relationships" xmlns:m="http://schemas.openxmlformats.org/officeDocument/2006/math" xmlns:v="urn:schemas-microsoft-com:vml" xmlns:wp14="http://schemas.microsoft.com/office/word/2010/wordprocessingDrawing" xmlns:wp="http://schemas.openxmlformats.org/drawingml/2006/wordprocessingDrawing" xmlns:w10="urn:schemas-microsoft-com:office:word" xmlns:w="http://schemas.openxmlformats.org/wordprocessingml/2006/main" xmlns:w14="http://schemas.microsoft.com/office/word/2010/wordml" xmlns:w15="http://schemas.microsoft.com/office/word/2012/wordml" xmlns:w16cex="http://schemas.microsoft.com/office/word/2018/wordml/cex" xmlns:w16cid="http://schemas.microsoft.com/office/word/2016/wordml/cid" xmlns:w16="http://schemas.microsoft.com/office/word/2018/wordml" xmlns:w16sdtdh="http://schemas.microsoft.com/office/word/2020/wordml/sdtdatahash" xmlns:w16se="http://schemas.microsoft.com/office/word/2015/wordml/symex" xmlns:wpg="http://schemas.microsoft.com/office/word/2010/wordprocessingGroup" xmlns:wpi="http://schemas.microsoft.com/office/word/2010/wordprocessingInk" xmlns:wne="http://schemas.microsoft.com/office/word/2006/wordml" xmlns:wps="http://schemas.microsoft.com/office/word/2010/wordprocessingShape" mc:Ignorable="w14 w15 w16se w16cid w16 w16cex w16sdtdh wp14">
-  <w:p>
-    <w:pPr>
-      <w:pStyle w:val="Footer"/>
-    </w:pPr>
-  </w:p>
-</w:ftr>
-</file>
-
-<file path=word/footer2.xml><?xml version="1.0" encoding="utf-8"?>
-<w:ftr xmlns:wpc="http://schemas.microsoft.com/office/word/2010/wordprocessingCanvas" xmlns:cx="http://schemas.microsoft.com/office/drawing/2014/chartex" xmlns:cx1="http://schemas.microsoft.com/office/drawing/2015/9/8/chartex" xmlns:cx2="http://schemas.microsoft.com/office/drawing/2015/10/21/chartex" xmlns:cx3="http://schemas.microsoft.com/office/drawing/2016/5/9/chartex" xmlns:cx4="http://schemas.microsoft.com/office/drawing/2016/5/10/chartex" xmlns:cx5="http://schemas.microsoft.com/office/drawing/2016/5/11/chartex" xmlns:cx6="http://schemas.microsoft.com/office/drawing/2016/5/12/chartex" xmlns:cx7="http://schemas.microsoft.com/office/drawing/2016/5/13/chartex" xmlns:cx8="http://schemas.microsoft.com/office/drawing/2016/5/14/chartex" xmlns:mc="http://schemas.openxmlformats.org/markup-compatibility/2006" xmlns:aink="http://schemas.microsoft.com/office/drawing/2016/ink" xmlns:am3d="http://schemas.microsoft.com/office/drawing/2017/model3d" xmlns:o="urn:schemas-microsoft-com:office:office" xmlns:oel="http://schemas.microsoft.com/office/2019/extlst" xmlns:r="http://schemas.openxmlformats.org/officeDocument/2006/relationships" xmlns:m="http://schemas.openxmlformats.org/officeDocument/2006/math" xmlns:v="urn:schemas-microsoft-com:vml" xmlns:wp14="http://schemas.microsoft.com/office/word/2010/wordprocessingDrawing" xmlns:wp="http://schemas.openxmlformats.org/drawingml/2006/wordprocessingDrawing" xmlns:w10="urn:schemas-microsoft-com:office:word" xmlns:w="http://schemas.openxmlformats.org/wordprocessingml/2006/main" xmlns:w14="http://schemas.microsoft.com/office/word/2010/wordml" xmlns:w15="http://schemas.microsoft.com/office/word/2012/wordml" xmlns:w16cex="http://schemas.microsoft.com/office/word/2018/wordml/cex" xmlns:w16cid="http://schemas.microsoft.com/office/word/2016/wordml/cid" xmlns:w16="http://schemas.microsoft.com/office/word/2018/wordml" xmlns:w16sdtdh="http://schemas.microsoft.com/office/word/2020/wordml/sdtdatahash" xmlns:w16se="http://schemas.microsoft.com/office/word/2015/wordml/symex" xmlns:wpg="http://schemas.microsoft.com/office/word/2010/wordprocessingGroup" xmlns:wpi="http://schemas.microsoft.com/office/word/2010/wordprocessingInk" xmlns:wne="http://schemas.microsoft.com/office/word/2006/wordml" xmlns:wps="http://schemas.microsoft.com/office/word/2010/wordprocessingShape" mc:Ignorable="w14 w15 w16se w16cid w16 w16cex w16sdtdh wp14">
-  <w:p>
-    <w:pPr>
-      <w:pStyle w:val="Footer"/>
-    </w:pPr>
-  </w:p>
-</w:ftr>
-</file>
-
-<file path=word/footer3.xml><?xml version="1.0" encoding="utf-8"?>
-<w:ftr xmlns:wpc="http://schemas.microsoft.com/office/word/2010/wordprocessingCanvas" xmlns:cx="http://schemas.microsoft.com/office/drawing/2014/chartex" xmlns:cx1="http://schemas.microsoft.com/office/drawing/2015/9/8/chartex" xmlns:cx2="http://schemas.microsoft.com/office/drawing/2015/10/21/chartex" xmlns:cx3="http://schemas.microsoft.com/office/drawing/2016/5/9/chartex" xmlns:cx4="http://schemas.microsoft.com/office/drawing/2016/5/10/chartex" xmlns:cx5="http://schemas.microsoft.com/office/drawing/2016/5/11/chartex" xmlns:cx6="http://schemas.microsoft.com/office/drawing/2016/5/12/chartex" xmlns:cx7="http://schemas.microsoft.com/office/drawing/2016/5/13/chartex" xmlns:cx8="http://schemas.microsoft.com/office/drawing/2016/5/14/chartex" xmlns:mc="http://schemas.openxmlformats.org/markup-compatibility/2006" xmlns:aink="http://schemas.microsoft.com/office/drawing/2016/ink" xmlns:am3d="http://schemas.microsoft.com/office/drawing/2017/model3d" xmlns:o="urn:schemas-microsoft-com:office:office" xmlns:oel="http://schemas.microsoft.com/office/2019/extlst" xmlns:r="http://schemas.openxmlformats.org/officeDocument/2006/relationships" xmlns:m="http://schemas.openxmlformats.org/officeDocument/2006/math" xmlns:v="urn:schemas-microsoft-com:vml" xmlns:wp14="http://schemas.microsoft.com/office/word/2010/wordprocessingDrawing" xmlns:wp="http://schemas.openxmlformats.org/drawingml/2006/wordprocessingDrawing" xmlns:w10="urn:schemas-microsoft-com:office:word" xmlns:w="http://schemas.openxmlformats.org/wordprocessingml/2006/main" xmlns:w14="http://schemas.microsoft.com/office/word/2010/wordml" xmlns:w15="http://schemas.microsoft.com/office/word/2012/wordml" xmlns:w16cex="http://schemas.microsoft.com/office/word/2018/wordml/cex" xmlns:w16cid="http://schemas.microsoft.com/office/word/2016/wordml/cid" xmlns:w16="http://schemas.microsoft.com/office/word/2018/wordml" xmlns:w16sdtdh="http://schemas.microsoft.com/office/word/2020/wordml/sdtdatahash" xmlns:w16se="http://schemas.microsoft.com/office/word/2015/wordml/symex" xmlns:wpg="http://schemas.microsoft.com/office/word/2010/wordprocessingGroup" xmlns:wpi="http://schemas.microsoft.com/office/word/2010/wordprocessingInk" xmlns:wne="http://schemas.microsoft.com/office/word/2006/wordml" xmlns:wps="http://schemas.microsoft.com/office/word/2010/wordprocessingShape" mc:Ignorable="w14 w15 w16se w16cid w16 w16cex w16sdtdh wp14">
-  <w:p>
-    <w:pPr>
-      <w:pStyle w:val="Footer"/>
-    </w:pPr>
-  </w:p>
-</w:ftr>
-</file>
-
 <file path=word/footnotes.xml><?xml version="1.0" encoding="utf-8"?>
 <w:footnotes xmlns:wpc="http://schemas.microsoft.com/office/word/2010/wordprocessingCanvas" xmlns:cx="http://schemas.microsoft.com/office/drawing/2014/chartex" xmlns:cx1="http://schemas.microsoft.com/office/drawing/2015/9/8/chartex" xmlns:cx2="http://schemas.microsoft.com/office/drawing/2015/10/21/chartex" xmlns:cx3="http://schemas.microsoft.com/office/drawing/2016/5/9/chartex" xmlns:cx4="http://schemas.microsoft.com/office/drawing/2016/5/10/chartex" xmlns:cx5="http://schemas.microsoft.com/office/drawing/2016/5/11/chartex" xmlns:cx6="http://schemas.microsoft.com/office/drawing/2016/5/12/chartex" xmlns:cx7="http://schemas.microsoft.com/office/drawing/2016/5/13/chartex" xmlns:cx8="http://schemas.microsoft.com/office/drawing/2016/5/14/chartex" xmlns:mc="http://schemas.openxmlformats.org/markup-compatibility/2006" xmlns:aink="http://schemas.microsoft.com/office/drawing/2016/ink" xmlns:am3d="http://schemas.microsoft.com/office/drawing/2017/model3d" xmlns:o="urn:schemas-microsoft-com:office:office" xmlns:oel="http://schemas.microsoft.com/office/2019/extlst" xmlns:r="http://schemas.openxmlformats.org/officeDocument/2006/relationships" xmlns:m="http://schemas.openxmlformats.org/officeDocument/2006/math" xmlns:v="urn:schemas-microsoft-com:vml" xmlns:wp14="http://schemas.microsoft.com/office/word/2010/wordprocessingDrawing" xmlns:wp="http://schemas.openxmlformats.org/drawingml/2006/wordprocessingDrawing" xmlns:w10="urn:schemas-microsoft-com:office:word" xmlns:w="http://schemas.openxmlformats.org/wordprocessingml/2006/main" xmlns:w14="http://schemas.microsoft.com/office/word/2010/wordml" xmlns:w15="http://schemas.microsoft.com/office/word/2012/wordml" xmlns:w16cex="http://schemas.microsoft.com/office/word/2018/wordml/cex" xmlns:w16cid="http://schemas.microsoft.com/office/word/2016/wordml/cid" xmlns:w16="http://schemas.microsoft.com/office/word/2018/wordml" xmlns:w16sdtdh="http://schemas.microsoft.com/office/word/2020/wordml/sdtdatahash" xmlns:w16se="http://schemas.microsoft.com/office/word/2015/wordml/symex" xmlns:wpg="http://schemas.microsoft.com/office/word/2010/wordprocessingGroup" xmlns:wpi="http://schemas.microsoft.com/office/word/2010/wordprocessingInk" xmlns:wne="http://schemas.microsoft.com/office/word/2006/wordml" xmlns:wps="http://schemas.microsoft.com/office/word/2010/wordprocessingShape" mc:Ignorable="w14 w15 w16se w16cid w16 w16cex w16sdtdh wp14">
   <w:footnote w:type="separator" w:id="-1">
@@ -2937,16 +3549,6 @@
 </file>
 
 <file path=word/header1.xml><?xml version="1.0" encoding="utf-8"?>
-<w:hdr xmlns:wpc="http://schemas.microsoft.com/office/word/2010/wordprocessingCanvas" xmlns:cx="http://schemas.microsoft.com/office/drawing/2014/chartex" xmlns:cx1="http://schemas.microsoft.com/office/drawing/2015/9/8/chartex" xmlns:cx2="http://schemas.microsoft.com/office/drawing/2015/10/21/chartex" xmlns:cx3="http://schemas.microsoft.com/office/drawing/2016/5/9/chartex" xmlns:cx4="http://schemas.microsoft.com/office/drawing/2016/5/10/chartex" xmlns:cx5="http://schemas.microsoft.com/office/drawing/2016/5/11/chartex" xmlns:cx6="http://schemas.microsoft.com/office/drawing/2016/5/12/chartex" xmlns:cx7="http://schemas.microsoft.com/office/drawing/2016/5/13/chartex" xmlns:cx8="http://schemas.microsoft.com/office/drawing/2016/5/14/chartex" xmlns:mc="http://schemas.openxmlformats.org/markup-compatibility/2006" xmlns:aink="http://schemas.microsoft.com/office/drawing/2016/ink" xmlns:am3d="http://schemas.microsoft.com/office/drawing/2017/model3d" xmlns:o="urn:schemas-microsoft-com:office:office" xmlns:oel="http://schemas.microsoft.com/office/2019/extlst" xmlns:r="http://schemas.openxmlformats.org/officeDocument/2006/relationships" xmlns:m="http://schemas.openxmlformats.org/officeDocument/2006/math" xmlns:v="urn:schemas-microsoft-com:vml" xmlns:wp14="http://schemas.microsoft.com/office/word/2010/wordprocessingDrawing" xmlns:wp="http://schemas.openxmlformats.org/drawingml/2006/wordprocessingDrawing" xmlns:w10="urn:schemas-microsoft-com:office:word" xmlns:w="http://schemas.openxmlformats.org/wordprocessingml/2006/main" xmlns:w14="http://schemas.microsoft.com/office/word/2010/wordml" xmlns:w15="http://schemas.microsoft.com/office/word/2012/wordml" xmlns:w16cex="http://schemas.microsoft.com/office/word/2018/wordml/cex" xmlns:w16cid="http://schemas.microsoft.com/office/word/2016/wordml/cid" xmlns:w16="http://schemas.microsoft.com/office/word/2018/wordml" xmlns:w16sdtdh="http://schemas.microsoft.com/office/word/2020/wordml/sdtdatahash" xmlns:w16se="http://schemas.microsoft.com/office/word/2015/wordml/symex" xmlns:wpg="http://schemas.microsoft.com/office/word/2010/wordprocessingGroup" xmlns:wpi="http://schemas.microsoft.com/office/word/2010/wordprocessingInk" xmlns:wne="http://schemas.microsoft.com/office/word/2006/wordml" xmlns:wps="http://schemas.microsoft.com/office/word/2010/wordprocessingShape" mc:Ignorable="w14 w15 w16se w16cid w16 w16cex w16sdtdh wp14">
-  <w:p>
-    <w:pPr>
-      <w:pStyle w:val="Header"/>
-    </w:pPr>
-  </w:p>
-</w:hdr>
-</file>
-
-<file path=word/header2.xml><?xml version="1.0" encoding="utf-8"?>
 <w:hdr xmlns:wpc="http://schemas.microsoft.com/office/word/2010/wordprocessingCanvas" xmlns:cx="http://schemas.microsoft.com/office/drawing/2014/chartex" xmlns:cx1="http://schemas.microsoft.com/office/drawing/2015/9/8/chartex" xmlns:cx2="http://schemas.microsoft.com/office/drawing/2015/10/21/chartex" xmlns:cx3="http://schemas.microsoft.com/office/drawing/2016/5/9/chartex" xmlns:cx4="http://schemas.microsoft.com/office/drawing/2016/5/10/chartex" xmlns:cx5="http://schemas.microsoft.com/office/drawing/2016/5/11/chartex" xmlns:cx6="http://schemas.microsoft.com/office/drawing/2016/5/12/chartex" xmlns:cx7="http://schemas.microsoft.com/office/drawing/2016/5/13/chartex" xmlns:cx8="http://schemas.microsoft.com/office/drawing/2016/5/14/chartex" xmlns:mc="http://schemas.openxmlformats.org/markup-compatibility/2006" xmlns:aink="http://schemas.microsoft.com/office/drawing/2016/ink" xmlns:am3d="http://schemas.microsoft.com/office/drawing/2017/model3d" xmlns:o="urn:schemas-microsoft-com:office:office" xmlns:oel="http://schemas.microsoft.com/office/2019/extlst" xmlns:r="http://schemas.openxmlformats.org/officeDocument/2006/relationships" xmlns:m="http://schemas.openxmlformats.org/officeDocument/2006/math" xmlns:v="urn:schemas-microsoft-com:vml" xmlns:wp14="http://schemas.microsoft.com/office/word/2010/wordprocessingDrawing" xmlns:wp="http://schemas.openxmlformats.org/drawingml/2006/wordprocessingDrawing" xmlns:w10="urn:schemas-microsoft-com:office:word" xmlns:w="http://schemas.openxmlformats.org/wordprocessingml/2006/main" xmlns:w14="http://schemas.microsoft.com/office/word/2010/wordml" xmlns:w15="http://schemas.microsoft.com/office/word/2012/wordml" xmlns:w16cex="http://schemas.microsoft.com/office/word/2018/wordml/cex" xmlns:w16cid="http://schemas.microsoft.com/office/word/2016/wordml/cid" xmlns:w16="http://schemas.microsoft.com/office/word/2018/wordml" xmlns:w16sdtdh="http://schemas.microsoft.com/office/word/2020/wordml/sdtdatahash" xmlns:w16se="http://schemas.microsoft.com/office/word/2015/wordml/symex" xmlns:wpg="http://schemas.microsoft.com/office/word/2010/wordprocessingGroup" xmlns:wpi="http://schemas.microsoft.com/office/word/2010/wordprocessingInk" xmlns:wne="http://schemas.microsoft.com/office/word/2006/wordml" xmlns:wps="http://schemas.microsoft.com/office/word/2010/wordprocessingShape" mc:Ignorable="w14 w15 w16se w16cid w16 w16cex w16sdtdh wp14">
   <w:p>
     <w:pPr>
@@ -2984,16 +3586,6 @@
       <w:t>symbols!</w:t>
     </w:r>
   </w:p>
-  <w:p>
-    <w:pPr>
-      <w:pStyle w:val="Header"/>
-    </w:pPr>
-  </w:p>
-</w:hdr>
-</file>
-
-<file path=word/header3.xml><?xml version="1.0" encoding="utf-8"?>
-<w:hdr xmlns:wpc="http://schemas.microsoft.com/office/word/2010/wordprocessingCanvas" xmlns:cx="http://schemas.microsoft.com/office/drawing/2014/chartex" xmlns:cx1="http://schemas.microsoft.com/office/drawing/2015/9/8/chartex" xmlns:cx2="http://schemas.microsoft.com/office/drawing/2015/10/21/chartex" xmlns:cx3="http://schemas.microsoft.com/office/drawing/2016/5/9/chartex" xmlns:cx4="http://schemas.microsoft.com/office/drawing/2016/5/10/chartex" xmlns:cx5="http://schemas.microsoft.com/office/drawing/2016/5/11/chartex" xmlns:cx6="http://schemas.microsoft.com/office/drawing/2016/5/12/chartex" xmlns:cx7="http://schemas.microsoft.com/office/drawing/2016/5/13/chartex" xmlns:cx8="http://schemas.microsoft.com/office/drawing/2016/5/14/chartex" xmlns:mc="http://schemas.openxmlformats.org/markup-compatibility/2006" xmlns:aink="http://schemas.microsoft.com/office/drawing/2016/ink" xmlns:am3d="http://schemas.microsoft.com/office/drawing/2017/model3d" xmlns:o="urn:schemas-microsoft-com:office:office" xmlns:oel="http://schemas.microsoft.com/office/2019/extlst" xmlns:r="http://schemas.openxmlformats.org/officeDocument/2006/relationships" xmlns:m="http://schemas.openxmlformats.org/officeDocument/2006/math" xmlns:v="urn:schemas-microsoft-com:vml" xmlns:wp14="http://schemas.microsoft.com/office/word/2010/wordprocessingDrawing" xmlns:wp="http://schemas.openxmlformats.org/drawingml/2006/wordprocessingDrawing" xmlns:w10="urn:schemas-microsoft-com:office:word" xmlns:w="http://schemas.openxmlformats.org/wordprocessingml/2006/main" xmlns:w14="http://schemas.microsoft.com/office/word/2010/wordml" xmlns:w15="http://schemas.microsoft.com/office/word/2012/wordml" xmlns:w16cex="http://schemas.microsoft.com/office/word/2018/wordml/cex" xmlns:w16cid="http://schemas.microsoft.com/office/word/2016/wordml/cid" xmlns:w16="http://schemas.microsoft.com/office/word/2018/wordml" xmlns:w16sdtdh="http://schemas.microsoft.com/office/word/2020/wordml/sdtdatahash" xmlns:w16se="http://schemas.microsoft.com/office/word/2015/wordml/symex" xmlns:wpg="http://schemas.microsoft.com/office/word/2010/wordprocessingGroup" xmlns:wpi="http://schemas.microsoft.com/office/word/2010/wordprocessingInk" xmlns:wne="http://schemas.microsoft.com/office/word/2006/wordml" xmlns:wps="http://schemas.microsoft.com/office/word/2010/wordprocessingShape" mc:Ignorable="w14 w15 w16se w16cid w16 w16cex w16sdtdh wp14">
   <w:p>
     <w:pPr>
       <w:pStyle w:val="Header"/>

</xml_diff>

<commit_message>
modifications to R cards
</commit_message>
<xml_diff>
--- a/R Resources/weeks7_8_9_notecards.docx
+++ b/R Resources/weeks7_8_9_notecards.docx
@@ -1558,25 +1558,7 @@
                 <w:sz w:val="28"/>
                 <w:szCs w:val="28"/>
               </w:rPr>
-              <w:t xml:space="preserve">Creating a </w:t>
-            </w:r>
-            <w:r>
-              <w:rPr>
-                <w:b/>
-                <w:bCs/>
-                <w:sz w:val="28"/>
-                <w:szCs w:val="28"/>
-              </w:rPr>
-              <w:t>Contingency</w:t>
-            </w:r>
-            <w:r>
-              <w:rPr>
-                <w:b/>
-                <w:bCs/>
-                <w:sz w:val="28"/>
-                <w:szCs w:val="28"/>
-              </w:rPr>
-              <w:t xml:space="preserve"> Table of Observations from Two Variables</w:t>
+              <w:t>Creating a Contingency Table of Observations from Two Variables</w:t>
             </w:r>
           </w:p>
           <w:p>
@@ -1672,25 +1654,25 @@
                 <w:sz w:val="24"/>
                 <w:szCs w:val="24"/>
               </w:rPr>
-              <w:t>&lt;NAME OF VARIABLE</w:t>
-            </w:r>
-            <w:r>
-              <w:rPr>
-                <w:rFonts w:ascii="Courier New" w:hAnsi="Courier New" w:cs="Courier New"/>
-                <w:color w:val="FF0000"/>
-                <w:sz w:val="24"/>
-                <w:szCs w:val="24"/>
-              </w:rPr>
-              <w:t xml:space="preserve"> 1</w:t>
-            </w:r>
-            <w:r>
-              <w:rPr>
-                <w:rFonts w:ascii="Courier New" w:hAnsi="Courier New" w:cs="Courier New"/>
-                <w:color w:val="FF0000"/>
-                <w:sz w:val="24"/>
-                <w:szCs w:val="24"/>
-              </w:rPr>
-              <w:t>&gt;</w:t>
+              <w:t xml:space="preserve">&lt;NAME OF </w:t>
+            </w:r>
+            <w:r>
+              <w:rPr>
+                <w:rFonts w:ascii="Courier New" w:hAnsi="Courier New" w:cs="Courier New"/>
+                <w:color w:val="FF0000"/>
+                <w:sz w:val="24"/>
+                <w:szCs w:val="24"/>
+              </w:rPr>
+              <w:t xml:space="preserve">RESPONSE </w:t>
+            </w:r>
+            <w:r>
+              <w:rPr>
+                <w:rFonts w:ascii="Courier New" w:hAnsi="Courier New" w:cs="Courier New"/>
+                <w:color w:val="FF0000"/>
+                <w:sz w:val="24"/>
+                <w:szCs w:val="24"/>
+              </w:rPr>
+              <w:t>VARIABLE&gt;</w:t>
             </w:r>
             <w:r>
               <w:rPr>
@@ -1717,25 +1699,25 @@
                 <w:sz w:val="24"/>
                 <w:szCs w:val="24"/>
               </w:rPr>
-              <w:t>&lt;NAME OF VARIABLE</w:t>
-            </w:r>
-            <w:r>
-              <w:rPr>
-                <w:rFonts w:ascii="Courier New" w:hAnsi="Courier New" w:cs="Courier New"/>
-                <w:color w:val="FF0000"/>
-                <w:sz w:val="24"/>
-                <w:szCs w:val="24"/>
-              </w:rPr>
-              <w:t xml:space="preserve"> 2</w:t>
-            </w:r>
-            <w:r>
-              <w:rPr>
-                <w:rFonts w:ascii="Courier New" w:hAnsi="Courier New" w:cs="Courier New"/>
-                <w:color w:val="FF0000"/>
-                <w:sz w:val="24"/>
-                <w:szCs w:val="24"/>
-              </w:rPr>
-              <w:t>&gt;</w:t>
+              <w:t xml:space="preserve">&lt;NAME OF </w:t>
+            </w:r>
+            <w:r>
+              <w:rPr>
+                <w:rFonts w:ascii="Courier New" w:hAnsi="Courier New" w:cs="Courier New"/>
+                <w:color w:val="FF0000"/>
+                <w:sz w:val="24"/>
+                <w:szCs w:val="24"/>
+              </w:rPr>
+              <w:t xml:space="preserve">EXPLANATORY </w:t>
+            </w:r>
+            <w:r>
+              <w:rPr>
+                <w:rFonts w:ascii="Courier New" w:hAnsi="Courier New" w:cs="Courier New"/>
+                <w:color w:val="FF0000"/>
+                <w:sz w:val="24"/>
+                <w:szCs w:val="24"/>
+              </w:rPr>
+              <w:t>VARIABLE&gt;</w:t>
             </w:r>
             <w:r>
               <w:rPr>
@@ -1832,25 +1814,25 @@
                 <w:sz w:val="24"/>
                 <w:szCs w:val="24"/>
               </w:rPr>
-              <w:t>&lt;NAME OF VARIABLE</w:t>
-            </w:r>
-            <w:r>
-              <w:rPr>
-                <w:rFonts w:ascii="Courier New" w:hAnsi="Courier New" w:cs="Courier New"/>
-                <w:color w:val="FF0000"/>
-                <w:sz w:val="24"/>
-                <w:szCs w:val="24"/>
-              </w:rPr>
-              <w:t xml:space="preserve"> FOR COLUMNS</w:t>
-            </w:r>
-            <w:r>
-              <w:rPr>
-                <w:rFonts w:ascii="Courier New" w:hAnsi="Courier New" w:cs="Courier New"/>
-                <w:color w:val="FF0000"/>
-                <w:sz w:val="24"/>
-                <w:szCs w:val="24"/>
-              </w:rPr>
-              <w:t>&gt;</w:t>
+              <w:t xml:space="preserve">&lt;NAME OF </w:t>
+            </w:r>
+            <w:r>
+              <w:rPr>
+                <w:rFonts w:ascii="Courier New" w:hAnsi="Courier New" w:cs="Courier New"/>
+                <w:color w:val="FF0000"/>
+                <w:sz w:val="24"/>
+                <w:szCs w:val="24"/>
+              </w:rPr>
+              <w:t xml:space="preserve">EXPLANATORY </w:t>
+            </w:r>
+            <w:r>
+              <w:rPr>
+                <w:rFonts w:ascii="Courier New" w:hAnsi="Courier New" w:cs="Courier New"/>
+                <w:color w:val="FF0000"/>
+                <w:sz w:val="24"/>
+                <w:szCs w:val="24"/>
+              </w:rPr>
+              <w:t>VARIABLE&gt;</w:t>
             </w:r>
             <w:r>
               <w:rPr>
@@ -2962,6 +2944,33 @@
               <w:rPr>
                 <w:rFonts w:ascii="Courier New" w:hAnsi="Courier New" w:cs="Courier New"/>
               </w:rPr>
+              <w:t>hypothesize(</w:t>
+            </w:r>
+            <w:proofErr w:type="gramEnd"/>
+            <w:r>
+              <w:rPr>
+                <w:rFonts w:ascii="Courier New" w:hAnsi="Courier New" w:cs="Courier New"/>
+              </w:rPr>
+              <w:t>null = “independence”) |&gt;</w:t>
+            </w:r>
+          </w:p>
+          <w:p>
+            <w:pPr>
+              <w:rPr>
+                <w:rFonts w:ascii="Courier New" w:hAnsi="Courier New" w:cs="Courier New"/>
+              </w:rPr>
+            </w:pPr>
+            <w:r>
+              <w:rPr>
+                <w:rFonts w:ascii="Courier New" w:hAnsi="Courier New" w:cs="Courier New"/>
+              </w:rPr>
+              <w:t xml:space="preserve">  </w:t>
+            </w:r>
+            <w:proofErr w:type="gramStart"/>
+            <w:r>
+              <w:rPr>
+                <w:rFonts w:ascii="Courier New" w:hAnsi="Courier New" w:cs="Courier New"/>
+              </w:rPr>
               <w:t>generate(</w:t>
             </w:r>
             <w:proofErr w:type="gramEnd"/>
@@ -3052,6 +3061,13 @@
               <w:t>)</w:t>
             </w:r>
           </w:p>
+        </w:tc>
+      </w:tr>
+      <w:tr>
+        <w:tc>
+          <w:tcPr>
+            <w:tcW w:w="10800" w:type="dxa"/>
+          </w:tcPr>
           <w:p>
             <w:pPr>
               <w:rPr>

</xml_diff>

<commit_message>
added fill to two variable bar plots
</commit_message>
<xml_diff>
--- a/R Resources/weeks7_8_9_notecards.docx
+++ b/R Resources/weeks7_8_9_notecards.docx
@@ -1019,7 +1019,25 @@
                 <w:sz w:val="24"/>
                 <w:szCs w:val="24"/>
               </w:rPr>
-              <w:t xml:space="preserve">  labs(x = "</w:t>
+              <w:t xml:space="preserve">  </w:t>
+            </w:r>
+            <w:proofErr w:type="gramStart"/>
+            <w:r>
+              <w:rPr>
+                <w:rFonts w:ascii="Courier New" w:hAnsi="Courier New" w:cs="Courier New"/>
+                <w:sz w:val="24"/>
+                <w:szCs w:val="24"/>
+              </w:rPr>
+              <w:t>labs(</w:t>
+            </w:r>
+            <w:proofErr w:type="gramEnd"/>
+            <w:r>
+              <w:rPr>
+                <w:rFonts w:ascii="Courier New" w:hAnsi="Courier New" w:cs="Courier New"/>
+                <w:sz w:val="24"/>
+                <w:szCs w:val="24"/>
+              </w:rPr>
+              <w:t>x = "</w:t>
             </w:r>
             <w:r>
               <w:rPr>
@@ -1036,7 +1054,74 @@
                 <w:sz w:val="24"/>
                 <w:szCs w:val="24"/>
               </w:rPr>
-              <w:t>")</w:t>
+              <w:t>"</w:t>
+            </w:r>
+            <w:r>
+              <w:rPr>
+                <w:rFonts w:ascii="Courier New" w:hAnsi="Courier New" w:cs="Courier New"/>
+                <w:sz w:val="24"/>
+                <w:szCs w:val="24"/>
+              </w:rPr>
+              <w:t xml:space="preserve">, </w:t>
+            </w:r>
+          </w:p>
+          <w:p>
+            <w:pPr>
+              <w:rPr>
+                <w:rFonts w:ascii="Courier New" w:hAnsi="Courier New" w:cs="Courier New"/>
+                <w:sz w:val="24"/>
+                <w:szCs w:val="24"/>
+              </w:rPr>
+            </w:pPr>
+            <w:r>
+              <w:rPr>
+                <w:rFonts w:ascii="Courier New" w:hAnsi="Courier New" w:cs="Courier New"/>
+                <w:sz w:val="24"/>
+                <w:szCs w:val="24"/>
+              </w:rPr>
+              <w:t xml:space="preserve">       fill</w:t>
+            </w:r>
+            <w:r>
+              <w:rPr>
+                <w:rFonts w:ascii="Courier New" w:hAnsi="Courier New" w:cs="Courier New"/>
+                <w:sz w:val="24"/>
+                <w:szCs w:val="24"/>
+              </w:rPr>
+              <w:t xml:space="preserve"> = "</w:t>
+            </w:r>
+            <w:r>
+              <w:rPr>
+                <w:rFonts w:ascii="Courier New" w:hAnsi="Courier New" w:cs="Courier New"/>
+                <w:color w:val="FF0000"/>
+                <w:sz w:val="24"/>
+                <w:szCs w:val="24"/>
+              </w:rPr>
+              <w:t xml:space="preserve">&lt;TITLE FOR THE </w:t>
+            </w:r>
+            <w:r>
+              <w:rPr>
+                <w:rFonts w:ascii="Courier New" w:hAnsi="Courier New" w:cs="Courier New"/>
+                <w:color w:val="FF0000"/>
+                <w:sz w:val="24"/>
+                <w:szCs w:val="24"/>
+              </w:rPr>
+              <w:t>COLOR LEGEND</w:t>
+            </w:r>
+            <w:r>
+              <w:rPr>
+                <w:rFonts w:ascii="Courier New" w:hAnsi="Courier New" w:cs="Courier New"/>
+                <w:sz w:val="24"/>
+                <w:szCs w:val="24"/>
+              </w:rPr>
+              <w:t>"</w:t>
+            </w:r>
+            <w:r>
+              <w:rPr>
+                <w:rFonts w:ascii="Courier New" w:hAnsi="Courier New" w:cs="Courier New"/>
+                <w:sz w:val="24"/>
+                <w:szCs w:val="24"/>
+              </w:rPr>
+              <w:t>)</w:t>
             </w:r>
           </w:p>
           <w:p>

</xml_diff>